<commit_message>
division du portail de connnexion. Les administrateurs ne passent plus par le portail particuliers et commerçants . admin : /brh/accueil  et particuliers, commercants : /portail #3
</commit_message>
<xml_diff>
--- a/doc/Annexes.docx
+++ b/doc/Annexes.docx
@@ -10,6 +10,7 @@
           <w:docPartUnique/>
         </w:docPartObj>
       </w:sdtPr>
+      <w:sdtEndPr/>
       <w:sdtContent>
         <w:p>
           <w:r>
@@ -232,6 +233,7 @@
               <w:docPartUnique/>
             </w:docPartObj>
           </w:sdtPr>
+          <w:sdtEndPr/>
           <w:sdtContent>
             <w:p/>
             <w:p/>
@@ -1965,6 +1967,13 @@
     </w:sdt>
     <w:sdt>
       <w:sdtPr>
+        <w:rPr>
+          <w:rFonts w:asciiTheme="minorHAnsi" w:eastAsiaTheme="minorHAnsi" w:hAnsiTheme="minorHAnsi" w:cstheme="minorBidi"/>
+          <w:color w:val="auto"/>
+          <w:sz w:val="22"/>
+          <w:szCs w:val="22"/>
+          <w:lang w:eastAsia="en-US"/>
+        </w:rPr>
         <w:id w:val="2108848423"/>
         <w:docPartObj>
           <w:docPartGallery w:val="Table of Contents"/>
@@ -1973,13 +1982,8 @@
       </w:sdtPr>
       <w:sdtEndPr>
         <w:rPr>
-          <w:rFonts w:asciiTheme="minorHAnsi" w:eastAsiaTheme="minorHAnsi" w:hAnsiTheme="minorHAnsi" w:cstheme="minorBidi"/>
           <w:b/>
           <w:bCs/>
-          <w:color w:val="auto"/>
-          <w:sz w:val="22"/>
-          <w:szCs w:val="22"/>
-          <w:lang w:eastAsia="en-US"/>
         </w:rPr>
       </w:sdtEndPr>
       <w:sdtContent>
@@ -2013,11 +2017,18 @@
           <w:r>
             <w:fldChar w:fldCharType="separate"/>
           </w:r>
-          <w:hyperlink w:anchor="_Toc25845070" w:history="1">
+          <w:hyperlink w:anchor="_Toc26949739" w:history="1">
             <w:r>
               <w:rPr>
                 <w:rStyle w:val="Lienhypertexte"/>
+                <w:b/>
                 <w:noProof/>
+                <w14:scene3d>
+                  <w14:camera w14:prst="orthographicFront"/>
+                  <w14:lightRig w14:rig="threePt" w14:dir="t">
+                    <w14:rot w14:lat="0" w14:lon="0" w14:rev="0"/>
+                  </w14:lightRig>
+                </w14:scene3d>
               </w:rPr>
               <w:t>I.</w:t>
             </w:r>
@@ -2059,7 +2070,7 @@
                 <w:noProof/>
                 <w:webHidden/>
               </w:rPr>
-              <w:instrText xml:space="preserve"> PAGEREF _Toc25845070 \h </w:instrText>
+              <w:instrText xml:space="preserve"> PAGEREF _Toc26949739 \h </w:instrText>
             </w:r>
             <w:r>
               <w:rPr>
@@ -2103,7 +2114,7 @@
               <w:lang w:eastAsia="fr-FR"/>
             </w:rPr>
           </w:pPr>
-          <w:hyperlink w:anchor="_Toc25845071" w:history="1">
+          <w:hyperlink w:anchor="_Toc26949740" w:history="1">
             <w:r>
               <w:rPr>
                 <w:rStyle w:val="Lienhypertexte"/>
@@ -2151,7 +2162,7 @@
                 <w:noProof/>
                 <w:webHidden/>
               </w:rPr>
-              <w:instrText xml:space="preserve"> PAGEREF _Toc25845071 \h </w:instrText>
+              <w:instrText xml:space="preserve"> PAGEREF _Toc26949740 \h </w:instrText>
             </w:r>
             <w:r>
               <w:rPr>
@@ -2195,7 +2206,7 @@
               <w:lang w:eastAsia="fr-FR"/>
             </w:rPr>
           </w:pPr>
-          <w:hyperlink w:anchor="_Toc25845072" w:history="1">
+          <w:hyperlink w:anchor="_Toc26949741" w:history="1">
             <w:r>
               <w:rPr>
                 <w:rStyle w:val="Lienhypertexte"/>
@@ -2243,7 +2254,7 @@
                 <w:noProof/>
                 <w:webHidden/>
               </w:rPr>
-              <w:instrText xml:space="preserve"> PAGEREF _Toc25845072 \h </w:instrText>
+              <w:instrText xml:space="preserve"> PAGEREF _Toc26949741 \h </w:instrText>
             </w:r>
             <w:r>
               <w:rPr>
@@ -2287,7 +2298,7 @@
               <w:lang w:eastAsia="fr-FR"/>
             </w:rPr>
           </w:pPr>
-          <w:hyperlink w:anchor="_Toc25845073" w:history="1">
+          <w:hyperlink w:anchor="_Toc26949742" w:history="1">
             <w:r>
               <w:rPr>
                 <w:rStyle w:val="Lienhypertexte"/>
@@ -2329,7 +2340,7 @@
                 <w:noProof/>
                 <w:webHidden/>
               </w:rPr>
-              <w:instrText xml:space="preserve"> PAGEREF _Toc25845073 \h </w:instrText>
+              <w:instrText xml:space="preserve"> PAGEREF _Toc26949742 \h </w:instrText>
             </w:r>
             <w:r>
               <w:rPr>
@@ -2373,7 +2384,7 @@
               <w:lang w:eastAsia="fr-FR"/>
             </w:rPr>
           </w:pPr>
-          <w:hyperlink w:anchor="_Toc25845074" w:history="1">
+          <w:hyperlink w:anchor="_Toc26949743" w:history="1">
             <w:r>
               <w:rPr>
                 <w:rStyle w:val="Lienhypertexte"/>
@@ -2415,7 +2426,7 @@
                 <w:noProof/>
                 <w:webHidden/>
               </w:rPr>
-              <w:instrText xml:space="preserve"> PAGEREF _Toc25845074 \h </w:instrText>
+              <w:instrText xml:space="preserve"> PAGEREF _Toc26949743 \h </w:instrText>
             </w:r>
             <w:r>
               <w:rPr>
@@ -2459,7 +2470,7 @@
               <w:lang w:eastAsia="fr-FR"/>
             </w:rPr>
           </w:pPr>
-          <w:hyperlink w:anchor="_Toc25845075" w:history="1">
+          <w:hyperlink w:anchor="_Toc26949744" w:history="1">
             <w:r>
               <w:rPr>
                 <w:rStyle w:val="Lienhypertexte"/>
@@ -2501,7 +2512,7 @@
                 <w:noProof/>
                 <w:webHidden/>
               </w:rPr>
-              <w:instrText xml:space="preserve"> PAGEREF _Toc25845075 \h </w:instrText>
+              <w:instrText xml:space="preserve"> PAGEREF _Toc26949744 \h </w:instrText>
             </w:r>
             <w:r>
               <w:rPr>
@@ -2545,7 +2556,7 @@
               <w:lang w:eastAsia="fr-FR"/>
             </w:rPr>
           </w:pPr>
-          <w:hyperlink w:anchor="_Toc25845076" w:history="1">
+          <w:hyperlink w:anchor="_Toc26949745" w:history="1">
             <w:r>
               <w:rPr>
                 <w:rStyle w:val="Lienhypertexte"/>
@@ -2587,7 +2598,7 @@
                 <w:noProof/>
                 <w:webHidden/>
               </w:rPr>
-              <w:instrText xml:space="preserve"> PAGEREF _Toc25845076 \h </w:instrText>
+              <w:instrText xml:space="preserve"> PAGEREF _Toc26949745 \h </w:instrText>
             </w:r>
             <w:r>
               <w:rPr>
@@ -2631,7 +2642,7 @@
               <w:lang w:eastAsia="fr-FR"/>
             </w:rPr>
           </w:pPr>
-          <w:hyperlink w:anchor="_Toc25845077" w:history="1">
+          <w:hyperlink w:anchor="_Toc26949746" w:history="1">
             <w:r>
               <w:rPr>
                 <w:rStyle w:val="Lienhypertexte"/>
@@ -2679,7 +2690,7 @@
                 <w:noProof/>
                 <w:webHidden/>
               </w:rPr>
-              <w:instrText xml:space="preserve"> PAGEREF _Toc25845077 \h </w:instrText>
+              <w:instrText xml:space="preserve"> PAGEREF _Toc26949746 \h </w:instrText>
             </w:r>
             <w:r>
               <w:rPr>
@@ -2700,6 +2711,103 @@
                 <w:webHidden/>
               </w:rPr>
               <w:t>4</w:t>
+            </w:r>
+            <w:r>
+              <w:rPr>
+                <w:noProof/>
+                <w:webHidden/>
+              </w:rPr>
+              <w:fldChar w:fldCharType="end"/>
+            </w:r>
+          </w:hyperlink>
+        </w:p>
+        <w:p>
+          <w:pPr>
+            <w:pStyle w:val="TM1"/>
+            <w:tabs>
+              <w:tab w:val="left" w:pos="440"/>
+              <w:tab w:val="right" w:leader="dot" w:pos="9062"/>
+            </w:tabs>
+            <w:rPr>
+              <w:rFonts w:eastAsiaTheme="minorEastAsia"/>
+              <w:noProof/>
+              <w:lang w:eastAsia="fr-FR"/>
+            </w:rPr>
+          </w:pPr>
+          <w:hyperlink w:anchor="_Toc26949747" w:history="1">
+            <w:r>
+              <w:rPr>
+                <w:rStyle w:val="Lienhypertexte"/>
+                <w:b/>
+                <w:noProof/>
+                <w14:scene3d>
+                  <w14:camera w14:prst="orthographicFront"/>
+                  <w14:lightRig w14:rig="threePt" w14:dir="t">
+                    <w14:rot w14:lat="0" w14:lon="0" w14:rev="0"/>
+                  </w14:lightRig>
+                </w14:scene3d>
+              </w:rPr>
+              <w:t>II.</w:t>
+            </w:r>
+            <w:r>
+              <w:rPr>
+                <w:rFonts w:eastAsiaTheme="minorEastAsia"/>
+                <w:noProof/>
+                <w:lang w:eastAsia="fr-FR"/>
+              </w:rPr>
+              <w:tab/>
+            </w:r>
+            <w:r>
+              <w:rPr>
+                <w:rStyle w:val="Lienhypertexte"/>
+                <w:b/>
+                <w:bCs/>
+                <w:smallCaps/>
+                <w:noProof/>
+                <w:spacing w:val="5"/>
+              </w:rPr>
+              <w:t>Documentation Profil BRH</w:t>
+            </w:r>
+            <w:r>
+              <w:rPr>
+                <w:noProof/>
+                <w:webHidden/>
+              </w:rPr>
+              <w:tab/>
+            </w:r>
+            <w:r>
+              <w:rPr>
+                <w:noProof/>
+                <w:webHidden/>
+              </w:rPr>
+              <w:fldChar w:fldCharType="begin"/>
+            </w:r>
+            <w:r>
+              <w:rPr>
+                <w:noProof/>
+                <w:webHidden/>
+              </w:rPr>
+              <w:instrText xml:space="preserve"> PAGEREF _Toc26949747 \h </w:instrText>
+            </w:r>
+            <w:r>
+              <w:rPr>
+                <w:noProof/>
+                <w:webHidden/>
+              </w:rPr>
+            </w:r>
+            <w:r>
+              <w:rPr>
+                <w:noProof/>
+                <w:webHidden/>
+              </w:rPr>
+              <w:fldChar w:fldCharType="separate"/>
+            </w:r>
+            <w:r>
+              <w:rPr>
+                <w:noProof/>
+                <w:webHidden/>
+              </w:rPr>
+              <w:t>5</w:t>
             </w:r>
             <w:r>
               <w:rPr>
@@ -2722,7 +2830,10 @@
       </w:sdtContent>
     </w:sdt>
     <w:p/>
-    <w:p/>
+    <w:p>
+      <w:bookmarkStart w:id="0" w:name="_GoBack"/>
+      <w:bookmarkEnd w:id="0"/>
+    </w:p>
     <w:p/>
     <w:p/>
     <w:p/>
@@ -2752,16 +2863,15 @@
           <w:smallCaps w:val="0"/>
         </w:rPr>
       </w:pPr>
-      <w:bookmarkStart w:id="0" w:name="_Documentation_Technique_de"/>
-      <w:bookmarkEnd w:id="0"/>
+      <w:bookmarkStart w:id="1" w:name="_Documentation_Technique_de"/>
+      <w:bookmarkEnd w:id="1"/>
       <w:r>
         <w:rPr>
           <w:rStyle w:val="Rfrenceintense"/>
         </w:rPr>
-        <w:lastRenderedPageBreak/>
         <w:t xml:space="preserve"> </w:t>
       </w:r>
-      <w:bookmarkStart w:id="1" w:name="_Toc25845070"/>
+      <w:bookmarkStart w:id="2" w:name="_Toc26949739"/>
       <w:r>
         <w:rPr>
           <w:rStyle w:val="Rfrenceintense"/>
@@ -2774,7 +2884,7 @@
         </w:rPr>
         <w:t xml:space="preserve"> existant</w:t>
       </w:r>
-      <w:bookmarkEnd w:id="1"/>
+      <w:bookmarkEnd w:id="2"/>
     </w:p>
     <w:p/>
     <w:p>
@@ -2784,11 +2894,11 @@
       <w:r>
         <w:t xml:space="preserve"> </w:t>
       </w:r>
-      <w:bookmarkStart w:id="2" w:name="_Toc25845071"/>
+      <w:bookmarkStart w:id="3" w:name="_Toc26949740"/>
       <w:r>
         <w:t>MySQL</w:t>
       </w:r>
-      <w:bookmarkEnd w:id="2"/>
+      <w:bookmarkEnd w:id="3"/>
     </w:p>
     <w:p/>
     <w:p>
@@ -2981,6 +3091,7 @@
       <w:r>
         <w:rPr>
           <w:rFonts w:ascii="Calisto MT" w:hAnsi="Calisto MT"/>
+          <w:noProof/>
         </w:rPr>
         <w:drawing>
           <wp:anchor distT="0" distB="0" distL="114300" distR="114300" simplePos="0" relativeHeight="251668480" behindDoc="0" locked="0" layoutInCell="1" allowOverlap="1" wp14:anchorId="2B2AEF12" wp14:editId="0AF3042C">
@@ -3061,31 +3172,7 @@
         <w:rPr>
           <w:rFonts w:ascii="Calisto MT" w:hAnsi="Calisto MT"/>
         </w:rPr>
-        <w:t xml:space="preserve"> base des données MySQL est utilisé pour gérer les informations relatives aux</w:t>
-      </w:r>
-      <w:r>
-        <w:rPr>
-          <w:rFonts w:ascii="Calisto MT" w:hAnsi="Calisto MT"/>
-        </w:rPr>
-        <w:t xml:space="preserve"> utilisateurs. </w:t>
-      </w:r>
-      <w:r>
-        <w:rPr>
-          <w:rFonts w:ascii="Calisto MT" w:hAnsi="Calisto MT"/>
-        </w:rPr>
-        <w:t xml:space="preserve">Dans le cadre du projet cette base des données </w:t>
-      </w:r>
-      <w:r>
-        <w:rPr>
-          <w:rFonts w:ascii="Calisto MT" w:hAnsi="Calisto MT"/>
-        </w:rPr>
-        <w:t>est déployée</w:t>
-      </w:r>
-      <w:r>
-        <w:rPr>
-          <w:rFonts w:ascii="Calisto MT" w:hAnsi="Calisto MT"/>
-        </w:rPr>
-        <w:t xml:space="preserve"> par la </w:t>
+        <w:t xml:space="preserve"> base des données MySQL est utilisé pour gérer les informations relatives aux utilisateurs. Dans le cadre du projet cette base des données est déployée par la </w:t>
       </w:r>
       <w:r>
         <w:rPr>
@@ -3097,30 +3184,18 @@
         <w:rPr>
           <w:rFonts w:ascii="Calisto MT" w:hAnsi="Calisto MT"/>
         </w:rPr>
-        <w:t xml:space="preserve">qui a le </w:t>
-      </w:r>
-      <w:r>
-        <w:rPr>
-          <w:rFonts w:ascii="Calisto MT" w:hAnsi="Calisto MT"/>
-        </w:rPr>
-        <w:t>c</w:t>
-      </w:r>
-      <w:r>
-        <w:rPr>
-          <w:rFonts w:ascii="Calisto MT" w:hAnsi="Calisto MT"/>
-        </w:rPr>
-        <w:t>ontrôle absolu sur les données.</w:t>
+        <w:t>qui a le contrôle absolu sur les données.</w:t>
       </w:r>
     </w:p>
     <w:p>
       <w:pPr>
         <w:pStyle w:val="Titre2"/>
       </w:pPr>
-      <w:bookmarkStart w:id="3" w:name="_Toc25845072"/>
+      <w:bookmarkStart w:id="4" w:name="_Toc26949741"/>
       <w:r>
         <w:t>API REST</w:t>
       </w:r>
-      <w:bookmarkEnd w:id="3"/>
+      <w:bookmarkEnd w:id="4"/>
     </w:p>
     <w:p>
       <w:pPr>
@@ -3274,7 +3349,7 @@
       <w:pPr>
         <w:pStyle w:val="Titre3"/>
       </w:pPr>
-      <w:bookmarkStart w:id="4" w:name="_Toc25845073"/>
+      <w:bookmarkStart w:id="5" w:name="_Toc26949742"/>
       <w:r>
         <w:t>Liste de</w:t>
       </w:r>
@@ -3282,15 +3357,9 @@
         <w:t>s</w:t>
       </w:r>
       <w:r>
-        <w:t xml:space="preserve"> </w:t>
+        <w:t xml:space="preserve"> routes en GET</w:t>
       </w:r>
-      <w:r>
-        <w:t>routes en</w:t>
-      </w:r>
-      <w:r>
-        <w:t xml:space="preserve"> GET</w:t>
-      </w:r>
-      <w:bookmarkEnd w:id="4"/>
+      <w:bookmarkEnd w:id="5"/>
       <w:r>
         <w:t xml:space="preserve"> </w:t>
       </w:r>
@@ -3348,14 +3417,7 @@
                 <w:rFonts w:ascii="Calisto MT" w:hAnsi="Calisto MT"/>
                 <w:b w:val="0"/>
               </w:rPr>
-              <w:t>Affiche</w:t>
-            </w:r>
-            <w:r>
-              <w:rPr>
-                <w:rFonts w:ascii="Calisto MT" w:hAnsi="Calisto MT"/>
-                <w:b w:val="0"/>
-              </w:rPr>
-              <w:t xml:space="preserve"> un page de bienvenue avec 2 liens – un vers la page web de la BRH</w:t>
+              <w:t>Affiche un page de bienvenue avec 2 liens – un vers la page web de la BRH</w:t>
             </w:r>
           </w:p>
         </w:tc>
@@ -3408,13 +3470,7 @@
               <w:rPr>
                 <w:rFonts w:ascii="Calisto MT" w:hAnsi="Calisto MT"/>
               </w:rPr>
-              <w:t>Récupère</w:t>
-            </w:r>
-            <w:r>
-              <w:rPr>
-                <w:rFonts w:ascii="Calisto MT" w:hAnsi="Calisto MT"/>
-              </w:rPr>
-              <w:t xml:space="preserve"> la liste des taux de conversion des crypto monnaies</w:t>
+              <w:t>Récupère la liste des taux de conversion des crypto monnaies</w:t>
             </w:r>
           </w:p>
         </w:tc>
@@ -3495,6 +3551,7 @@
               <w:rPr>
                 <w:rFonts w:ascii="Calisto MT" w:hAnsi="Calisto MT"/>
               </w:rPr>
+              <w:lastRenderedPageBreak/>
               <w:t>/</w:t>
             </w:r>
             <w:proofErr w:type="spellStart"/>
@@ -3592,7 +3649,6 @@
               <w:rPr>
                 <w:rFonts w:ascii="Calisto MT" w:hAnsi="Calisto MT"/>
               </w:rPr>
-              <w:lastRenderedPageBreak/>
               <w:t>/</w:t>
             </w:r>
             <w:proofErr w:type="spellStart"/>
@@ -3621,13 +3677,7 @@
               <w:rPr>
                 <w:rFonts w:ascii="Calisto MT" w:hAnsi="Calisto MT"/>
               </w:rPr>
-              <w:t>Récupère la liste des banques</w:t>
-            </w:r>
-            <w:r>
-              <w:rPr>
-                <w:rFonts w:ascii="Calisto MT" w:hAnsi="Calisto MT"/>
-              </w:rPr>
-              <w:t xml:space="preserve"> (</w:t>
+              <w:t>Récupère la liste des banques (</w:t>
             </w:r>
             <w:r>
               <w:rPr>
@@ -3754,13 +3804,7 @@
               <w:rPr>
                 <w:rFonts w:ascii="Calisto MT" w:hAnsi="Calisto MT"/>
               </w:rPr>
-              <w:t xml:space="preserve">Récupère la </w:t>
-            </w:r>
-            <w:r>
-              <w:rPr>
-                <w:rFonts w:ascii="Calisto MT" w:hAnsi="Calisto MT"/>
-              </w:rPr>
-              <w:t>liste des clients par banque</w:t>
+              <w:t>Récupère la liste des clients par banque</w:t>
             </w:r>
           </w:p>
         </w:tc>
@@ -3810,13 +3854,7 @@
               <w:rPr>
                 <w:rFonts w:ascii="Calisto MT" w:hAnsi="Calisto MT"/>
               </w:rPr>
-              <w:t xml:space="preserve">Récupère la </w:t>
-            </w:r>
-            <w:r>
-              <w:rPr>
-                <w:rFonts w:ascii="Calisto MT" w:hAnsi="Calisto MT"/>
-              </w:rPr>
-              <w:t>liste des clients de toutes les banques</w:t>
+              <w:t>Récupère la liste des clients de toutes les banques</w:t>
             </w:r>
           </w:p>
         </w:tc>
@@ -3869,13 +3907,7 @@
               <w:rPr>
                 <w:rFonts w:ascii="Calisto MT" w:hAnsi="Calisto MT"/>
               </w:rPr>
-              <w:t>Récupère la liste des clients des toutes les banques</w:t>
-            </w:r>
-            <w:r>
-              <w:rPr>
-                <w:rFonts w:ascii="Calisto MT" w:hAnsi="Calisto MT"/>
-              </w:rPr>
-              <w:t xml:space="preserve"> si l’on est admin</w:t>
+              <w:t>Récupère la liste des clients des toutes les banques si l’on est admin</w:t>
             </w:r>
           </w:p>
         </w:tc>
@@ -3925,19 +3957,7 @@
               <w:rPr>
                 <w:rFonts w:ascii="Calisto MT" w:hAnsi="Calisto MT"/>
               </w:rPr>
-              <w:t xml:space="preserve">Récupère </w:t>
-            </w:r>
-            <w:r>
-              <w:rPr>
-                <w:rFonts w:ascii="Calisto MT" w:hAnsi="Calisto MT"/>
-              </w:rPr>
-              <w:t>la liste des contacts pour l’utilisateur donn</w:t>
-            </w:r>
-            <w:r>
-              <w:rPr>
-                <w:rFonts w:ascii="Calisto MT" w:hAnsi="Calisto MT"/>
-              </w:rPr>
-              <w:t>é</w:t>
+              <w:t>Récupère la liste des contacts pour l’utilisateur donné</w:t>
             </w:r>
           </w:p>
         </w:tc>
@@ -3990,13 +4010,7 @@
               <w:rPr>
                 <w:rFonts w:ascii="Calisto MT" w:hAnsi="Calisto MT"/>
               </w:rPr>
-              <w:t xml:space="preserve">Récupère </w:t>
-            </w:r>
-            <w:r>
-              <w:rPr>
-                <w:rFonts w:ascii="Calisto MT" w:hAnsi="Calisto MT"/>
-              </w:rPr>
-              <w:t>la liste des documents pour un client donné</w:t>
+              <w:t>Récupère la liste des documents pour un client donné</w:t>
             </w:r>
           </w:p>
         </w:tc>
@@ -4047,13 +4061,7 @@
               <w:rPr>
                 <w:rFonts w:ascii="Calisto MT" w:hAnsi="Calisto MT"/>
               </w:rPr>
-              <w:t>R</w:t>
-            </w:r>
-            <w:r>
-              <w:rPr>
-                <w:rFonts w:ascii="Calisto MT" w:hAnsi="Calisto MT"/>
-              </w:rPr>
-              <w:t>envoye</w:t>
+              <w:t>Renvoye</w:t>
             </w:r>
             <w:proofErr w:type="spellEnd"/>
             <w:r>
@@ -4084,19 +4092,7 @@
               <w:rPr>
                 <w:rFonts w:ascii="Calisto MT" w:hAnsi="Calisto MT"/>
               </w:rPr>
-              <w:t xml:space="preserve"> de vérification a </w:t>
-            </w:r>
-            <w:r>
-              <w:rPr>
-                <w:rFonts w:ascii="Calisto MT" w:hAnsi="Calisto MT"/>
-              </w:rPr>
-              <w:t>e</w:t>
-            </w:r>
-            <w:r>
-              <w:rPr>
-                <w:rFonts w:ascii="Calisto MT" w:hAnsi="Calisto MT"/>
-              </w:rPr>
-              <w:t xml:space="preserve">xpiré (le </w:t>
+              <w:t xml:space="preserve"> de vérification a expiré (le </w:t>
             </w:r>
             <w:proofErr w:type="spellStart"/>
             <w:r>
@@ -4121,11 +4117,11 @@
       <w:pPr>
         <w:pStyle w:val="Titre3"/>
       </w:pPr>
-      <w:bookmarkStart w:id="5" w:name="_Toc25845074"/>
+      <w:bookmarkStart w:id="6" w:name="_Toc26949743"/>
       <w:r>
         <w:t>Liste des routes en POST</w:t>
       </w:r>
-      <w:bookmarkEnd w:id="5"/>
+      <w:bookmarkEnd w:id="6"/>
       <w:r>
         <w:t> </w:t>
       </w:r>
@@ -4191,28 +4187,7 @@
                 <w:rFonts w:ascii="Calisto MT" w:hAnsi="Calisto MT"/>
                 <w:b w:val="0"/>
               </w:rPr>
-              <w:t>Récupère</w:t>
-            </w:r>
-            <w:r>
-              <w:rPr>
-                <w:rFonts w:ascii="Calisto MT" w:hAnsi="Calisto MT"/>
-                <w:b w:val="0"/>
-              </w:rPr>
-              <w:t xml:space="preserve"> la liste des cartes pour un id de portefeuille</w:t>
-            </w:r>
-            <w:r>
-              <w:rPr>
-                <w:rFonts w:ascii="Calisto MT" w:hAnsi="Calisto MT"/>
-                <w:b w:val="0"/>
-              </w:rPr>
-              <w:t xml:space="preserve"> </w:t>
-            </w:r>
-            <w:r>
-              <w:rPr>
-                <w:rFonts w:ascii="Calisto MT" w:hAnsi="Calisto MT"/>
-                <w:b w:val="0"/>
-              </w:rPr>
-              <w:t>donné</w:t>
+              <w:t>Récupère la liste des cartes pour un id de portefeuille donné</w:t>
             </w:r>
           </w:p>
         </w:tc>
@@ -4265,25 +4240,7 @@
               <w:rPr>
                 <w:rFonts w:ascii="Calisto MT" w:hAnsi="Calisto MT"/>
               </w:rPr>
-              <w:t xml:space="preserve">Récupère </w:t>
-            </w:r>
-            <w:r>
-              <w:rPr>
-                <w:rFonts w:ascii="Calisto MT" w:hAnsi="Calisto MT"/>
-              </w:rPr>
-              <w:t>la liste des motifs pour les hash des</w:t>
-            </w:r>
-            <w:r>
-              <w:rPr>
-                <w:rFonts w:ascii="Calisto MT" w:hAnsi="Calisto MT"/>
-              </w:rPr>
-              <w:t xml:space="preserve"> </w:t>
-            </w:r>
-            <w:r>
-              <w:rPr>
-                <w:rFonts w:ascii="Calisto MT" w:hAnsi="Calisto MT"/>
-              </w:rPr>
-              <w:t>transactions (</w:t>
+              <w:t>Récupère la liste des motifs pour les hash des transactions (</w:t>
             </w:r>
             <w:proofErr w:type="spellStart"/>
             <w:r>
@@ -4297,19 +4254,7 @@
               <w:rPr>
                 <w:rFonts w:ascii="Calisto MT" w:hAnsi="Calisto MT"/>
               </w:rPr>
-              <w:t>) donn</w:t>
-            </w:r>
-            <w:r>
-              <w:rPr>
-                <w:rFonts w:ascii="Calisto MT" w:hAnsi="Calisto MT"/>
-              </w:rPr>
-              <w:t>é</w:t>
-            </w:r>
-            <w:r>
-              <w:rPr>
-                <w:rFonts w:ascii="Calisto MT" w:hAnsi="Calisto MT"/>
-              </w:rPr>
-              <w:t>es</w:t>
+              <w:t>) données</w:t>
             </w:r>
           </w:p>
         </w:tc>
@@ -4359,25 +4304,7 @@
               <w:rPr>
                 <w:rFonts w:ascii="Calisto MT" w:hAnsi="Calisto MT"/>
               </w:rPr>
-              <w:t xml:space="preserve">Récupère </w:t>
-            </w:r>
-            <w:r>
-              <w:rPr>
-                <w:rFonts w:ascii="Calisto MT" w:hAnsi="Calisto MT"/>
-              </w:rPr>
-              <w:t>la liste des portefeuilles pour un email</w:t>
-            </w:r>
-            <w:r>
-              <w:rPr>
-                <w:rFonts w:ascii="Calisto MT" w:hAnsi="Calisto MT"/>
-              </w:rPr>
-              <w:t xml:space="preserve"> </w:t>
-            </w:r>
-            <w:r>
-              <w:rPr>
-                <w:rFonts w:ascii="Calisto MT" w:hAnsi="Calisto MT"/>
-              </w:rPr>
-              <w:t>utilisateur donné</w:t>
+              <w:t>Récupère la liste des portefeuilles pour un email utilisateur donné</w:t>
             </w:r>
           </w:p>
         </w:tc>
@@ -4480,13 +4407,7 @@
               <w:rPr>
                 <w:rFonts w:ascii="Calisto MT" w:hAnsi="Calisto MT"/>
               </w:rPr>
-              <w:t>P</w:t>
-            </w:r>
-            <w:r>
-              <w:rPr>
-                <w:rFonts w:ascii="Calisto MT" w:hAnsi="Calisto MT"/>
-              </w:rPr>
-              <w:t>ermet de créer un taux de conversion</w:t>
+              <w:t>Permet de créer un taux de conversion</w:t>
             </w:r>
           </w:p>
         </w:tc>
@@ -4539,13 +4460,7 @@
               <w:rPr>
                 <w:rFonts w:ascii="Calisto MT" w:hAnsi="Calisto MT"/>
               </w:rPr>
-              <w:t>C</w:t>
-            </w:r>
-            <w:r>
-              <w:rPr>
-                <w:rFonts w:ascii="Calisto MT" w:hAnsi="Calisto MT"/>
-              </w:rPr>
-              <w:t>réer un nouveau paramètre</w:t>
+              <w:t>Créer un nouveau paramètre</w:t>
             </w:r>
           </w:p>
         </w:tc>
@@ -4595,13 +4510,7 @@
               <w:rPr>
                 <w:rFonts w:ascii="Calisto MT" w:hAnsi="Calisto MT"/>
               </w:rPr>
-              <w:t>C</w:t>
-            </w:r>
-            <w:r>
-              <w:rPr>
-                <w:rFonts w:ascii="Calisto MT" w:hAnsi="Calisto MT"/>
-              </w:rPr>
-              <w:t>réer un nouveau client</w:t>
+              <w:t>Créer un nouveau client</w:t>
             </w:r>
           </w:p>
         </w:tc>
@@ -4654,25 +4563,7 @@
               <w:rPr>
                 <w:rFonts w:ascii="Calisto MT" w:hAnsi="Calisto MT"/>
               </w:rPr>
-              <w:t>E</w:t>
-            </w:r>
-            <w:r>
-              <w:rPr>
-                <w:rFonts w:ascii="Calisto MT" w:hAnsi="Calisto MT"/>
-              </w:rPr>
-              <w:t>nvoyer un mail de confirmation au client pour lui informer</w:t>
-            </w:r>
-            <w:r>
-              <w:rPr>
-                <w:rFonts w:ascii="Calisto MT" w:hAnsi="Calisto MT"/>
-              </w:rPr>
-              <w:t xml:space="preserve"> </w:t>
-            </w:r>
-            <w:r>
-              <w:rPr>
-                <w:rFonts w:ascii="Calisto MT" w:hAnsi="Calisto MT"/>
-              </w:rPr>
-              <w:t>que ses documents ont été validés</w:t>
+              <w:t>Envoyer un mail de confirmation au client pour lui informer que ses documents ont été validés</w:t>
             </w:r>
           </w:p>
         </w:tc>
@@ -4722,13 +4613,7 @@
               <w:rPr>
                 <w:rFonts w:ascii="Calisto MT" w:hAnsi="Calisto MT"/>
               </w:rPr>
-              <w:t>C</w:t>
-            </w:r>
-            <w:r>
-              <w:rPr>
-                <w:rFonts w:ascii="Calisto MT" w:hAnsi="Calisto MT"/>
-              </w:rPr>
-              <w:t>réer un nouveau portefeuille</w:t>
+              <w:t>Créer un nouveau portefeuille</w:t>
             </w:r>
           </w:p>
         </w:tc>
@@ -4781,13 +4666,7 @@
               <w:rPr>
                 <w:rFonts w:ascii="Calisto MT" w:hAnsi="Calisto MT"/>
               </w:rPr>
-              <w:t>C</w:t>
-            </w:r>
-            <w:r>
-              <w:rPr>
-                <w:rFonts w:ascii="Calisto MT" w:hAnsi="Calisto MT"/>
-              </w:rPr>
-              <w:t>réer une nouvelle carte</w:t>
+              <w:t>Créer une nouvelle carte</w:t>
             </w:r>
           </w:p>
         </w:tc>
@@ -4837,19 +4716,7 @@
               <w:rPr>
                 <w:rFonts w:ascii="Calisto MT" w:hAnsi="Calisto MT"/>
               </w:rPr>
-              <w:t>C</w:t>
-            </w:r>
-            <w:r>
-              <w:rPr>
-                <w:rFonts w:ascii="Calisto MT" w:hAnsi="Calisto MT"/>
-              </w:rPr>
-              <w:t>réer un nouveau client ayant le niveau de permission</w:t>
-            </w:r>
-            <w:r>
-              <w:rPr>
-                <w:rFonts w:ascii="Calisto MT" w:hAnsi="Calisto MT"/>
-              </w:rPr>
-              <w:t xml:space="preserve"> BANQUE</w:t>
+              <w:t>Créer un nouveau client ayant le niveau de permission BANQUE</w:t>
             </w:r>
           </w:p>
         </w:tc>
@@ -4902,13 +4769,7 @@
               <w:rPr>
                 <w:rFonts w:ascii="Calisto MT" w:hAnsi="Calisto MT"/>
               </w:rPr>
-              <w:t>C</w:t>
-            </w:r>
-            <w:r>
-              <w:rPr>
-                <w:rFonts w:ascii="Calisto MT" w:hAnsi="Calisto MT"/>
-              </w:rPr>
-              <w:t>réer un nouveau bénéficiaire</w:t>
+              <w:t>Créer un nouveau bénéficiaire</w:t>
             </w:r>
           </w:p>
         </w:tc>
@@ -5005,13 +4866,7 @@
               <w:rPr>
                 <w:rFonts w:ascii="Calisto MT" w:hAnsi="Calisto MT"/>
               </w:rPr>
-              <w:t>A</w:t>
-            </w:r>
-            <w:r>
-              <w:rPr>
-                <w:rFonts w:ascii="Calisto MT" w:hAnsi="Calisto MT"/>
-              </w:rPr>
-              <w:t>jouter un motif pour un hash de transaction donne</w:t>
+              <w:t>Ajouter un motif pour un hash de transaction donne</w:t>
             </w:r>
           </w:p>
         </w:tc>
@@ -5061,25 +4916,7 @@
               <w:rPr>
                 <w:rFonts w:ascii="Calisto MT" w:hAnsi="Calisto MT"/>
               </w:rPr>
-              <w:t>I</w:t>
-            </w:r>
-            <w:r>
-              <w:rPr>
-                <w:rFonts w:ascii="Calisto MT" w:hAnsi="Calisto MT"/>
-              </w:rPr>
-              <w:t>nsérer les documents pour un nouveau client</w:t>
-            </w:r>
-            <w:r>
-              <w:rPr>
-                <w:rFonts w:ascii="Calisto MT" w:hAnsi="Calisto MT"/>
-              </w:rPr>
-              <w:t xml:space="preserve"> </w:t>
-            </w:r>
-            <w:r>
-              <w:rPr>
-                <w:rFonts w:ascii="Calisto MT" w:hAnsi="Calisto MT"/>
-              </w:rPr>
-              <w:t>commerçant</w:t>
+              <w:t>Insérer les documents pour un nouveau client commerçant</w:t>
             </w:r>
           </w:p>
         </w:tc>
@@ -5132,13 +4969,7 @@
               <w:rPr>
                 <w:rFonts w:ascii="Calisto MT" w:hAnsi="Calisto MT"/>
               </w:rPr>
-              <w:t>M</w:t>
-            </w:r>
-            <w:r>
-              <w:rPr>
-                <w:rFonts w:ascii="Calisto MT" w:hAnsi="Calisto MT"/>
-              </w:rPr>
-              <w:t>ettre à jour les documents d’un commerçant</w:t>
+              <w:t>Mettre à jour les documents d’un commerçant</w:t>
             </w:r>
           </w:p>
         </w:tc>
@@ -5188,13 +5019,7 @@
               <w:rPr>
                 <w:rFonts w:ascii="Calisto MT" w:hAnsi="Calisto MT"/>
               </w:rPr>
-              <w:t>I</w:t>
-            </w:r>
-            <w:r>
-              <w:rPr>
-                <w:rFonts w:ascii="Calisto MT" w:hAnsi="Calisto MT"/>
-              </w:rPr>
-              <w:t>nsérer les documents pour un nouveau client particulier</w:t>
+              <w:t>Insérer les documents pour un nouveau client particulier</w:t>
             </w:r>
           </w:p>
         </w:tc>
@@ -5247,13 +5072,7 @@
               <w:rPr>
                 <w:rFonts w:ascii="Calisto MT" w:hAnsi="Calisto MT"/>
               </w:rPr>
-              <w:t>Mettre à jour les documents d’un</w:t>
-            </w:r>
-            <w:r>
-              <w:rPr>
-                <w:rFonts w:ascii="Calisto MT" w:hAnsi="Calisto MT"/>
-              </w:rPr>
-              <w:t xml:space="preserve"> particulier</w:t>
+              <w:t>Mettre à jour les documents d’un particulier</w:t>
             </w:r>
           </w:p>
         </w:tc>
@@ -5303,25 +5122,7 @@
               <w:rPr>
                 <w:rFonts w:ascii="Calisto MT" w:hAnsi="Calisto MT"/>
               </w:rPr>
-              <w:t>E</w:t>
-            </w:r>
-            <w:r>
-              <w:rPr>
-                <w:rFonts w:ascii="Calisto MT" w:hAnsi="Calisto MT"/>
-              </w:rPr>
-              <w:t xml:space="preserve">ffectuer une transaction vers un client </w:t>
-            </w:r>
-            <w:r>
-              <w:rPr>
-                <w:rFonts w:ascii="Calisto MT" w:hAnsi="Calisto MT"/>
-              </w:rPr>
-              <w:t>connaissant</w:t>
-            </w:r>
-            <w:r>
-              <w:rPr>
-                <w:rFonts w:ascii="Calisto MT" w:hAnsi="Calisto MT"/>
-              </w:rPr>
-              <w:t xml:space="preserve"> son email</w:t>
+              <w:t>Effectuer une transaction vers un client connaissant son email</w:t>
             </w:r>
           </w:p>
         </w:tc>
@@ -5374,37 +5175,7 @@
               <w:rPr>
                 <w:rFonts w:ascii="Calisto MT" w:hAnsi="Calisto MT"/>
               </w:rPr>
-              <w:t>E</w:t>
-            </w:r>
-            <w:r>
-              <w:rPr>
-                <w:rFonts w:ascii="Calisto MT" w:hAnsi="Calisto MT"/>
-              </w:rPr>
-              <w:t xml:space="preserve">ffectuer une transaction vers un client </w:t>
-            </w:r>
-            <w:r>
-              <w:rPr>
-                <w:rFonts w:ascii="Calisto MT" w:hAnsi="Calisto MT"/>
-              </w:rPr>
-              <w:t>connaissant</w:t>
-            </w:r>
-            <w:r>
-              <w:rPr>
-                <w:rFonts w:ascii="Calisto MT" w:hAnsi="Calisto MT"/>
-              </w:rPr>
-              <w:t xml:space="preserve"> sa clé</w:t>
-            </w:r>
-            <w:r>
-              <w:rPr>
-                <w:rFonts w:ascii="Calisto MT" w:hAnsi="Calisto MT"/>
-              </w:rPr>
-              <w:t xml:space="preserve"> </w:t>
-            </w:r>
-            <w:r>
-              <w:rPr>
-                <w:rFonts w:ascii="Calisto MT" w:hAnsi="Calisto MT"/>
-              </w:rPr>
-              <w:t>publique</w:t>
+              <w:t>Effectuer une transaction vers un client connaissant sa clé publique</w:t>
             </w:r>
           </w:p>
         </w:tc>
@@ -5454,13 +5225,7 @@
               <w:rPr>
                 <w:rFonts w:ascii="Calisto MT" w:hAnsi="Calisto MT"/>
               </w:rPr>
-              <w:t xml:space="preserve">Effectuer une transaction vers un client connaissant </w:t>
-            </w:r>
-            <w:r>
-              <w:rPr>
-                <w:rFonts w:ascii="Calisto MT" w:hAnsi="Calisto MT"/>
-              </w:rPr>
-              <w:t>son email</w:t>
+              <w:t>Effectuer une transaction vers un client connaissant son email</w:t>
             </w:r>
           </w:p>
         </w:tc>
@@ -5513,25 +5278,7 @@
               <w:rPr>
                 <w:rFonts w:ascii="Calisto MT" w:hAnsi="Calisto MT"/>
               </w:rPr>
-              <w:t>C</w:t>
-            </w:r>
-            <w:r>
-              <w:rPr>
-                <w:rFonts w:ascii="Calisto MT" w:hAnsi="Calisto MT"/>
-              </w:rPr>
-              <w:t>réer des DHTG et les envoy</w:t>
-            </w:r>
-            <w:r>
-              <w:rPr>
-                <w:rFonts w:ascii="Calisto MT" w:hAnsi="Calisto MT"/>
-              </w:rPr>
-              <w:t>er</w:t>
-            </w:r>
-            <w:r>
-              <w:rPr>
-                <w:rFonts w:ascii="Calisto MT" w:hAnsi="Calisto MT"/>
-              </w:rPr>
-              <w:t xml:space="preserve"> sur son compte</w:t>
+              <w:t>Créer des DHTG et les envoyer sur son compte</w:t>
             </w:r>
           </w:p>
         </w:tc>
@@ -5581,13 +5328,7 @@
               <w:rPr>
                 <w:rFonts w:ascii="Calisto MT" w:hAnsi="Calisto MT"/>
               </w:rPr>
-              <w:t>V</w:t>
-            </w:r>
-            <w:r>
-              <w:rPr>
-                <w:rFonts w:ascii="Calisto MT" w:hAnsi="Calisto MT"/>
-              </w:rPr>
-              <w:t>alider une adresse email si le champ `</w:t>
+              <w:t>Valider une adresse email si le champ `</w:t>
             </w:r>
             <w:proofErr w:type="spellStart"/>
             <w:r>
@@ -5601,19 +5342,7 @@
               <w:rPr>
                 <w:rFonts w:ascii="Calisto MT" w:hAnsi="Calisto MT"/>
               </w:rPr>
-              <w:t>` est</w:t>
-            </w:r>
-            <w:r>
-              <w:rPr>
-                <w:rFonts w:ascii="Calisto MT" w:hAnsi="Calisto MT"/>
-              </w:rPr>
-              <w:t xml:space="preserve"> </w:t>
-            </w:r>
-            <w:r>
-              <w:rPr>
-                <w:rFonts w:ascii="Calisto MT" w:hAnsi="Calisto MT"/>
-              </w:rPr>
-              <w:t>correct</w:t>
+              <w:t>` est correct</w:t>
             </w:r>
           </w:p>
         </w:tc>
@@ -5638,6 +5367,7 @@
               <w:rPr>
                 <w:rFonts w:ascii="Calisto MT" w:hAnsi="Calisto MT"/>
               </w:rPr>
+              <w:lastRenderedPageBreak/>
               <w:t>/</w:t>
             </w:r>
             <w:proofErr w:type="spellStart"/>
@@ -5666,13 +5396,7 @@
               <w:rPr>
                 <w:rFonts w:ascii="Calisto MT" w:hAnsi="Calisto MT"/>
               </w:rPr>
-              <w:t>P</w:t>
-            </w:r>
-            <w:r>
-              <w:rPr>
-                <w:rFonts w:ascii="Calisto MT" w:hAnsi="Calisto MT"/>
-              </w:rPr>
-              <w:t>ermet s’authentifier et récupérer son JWT</w:t>
+              <w:t>Permet s’authentifier et récupérer son JWT</w:t>
             </w:r>
           </w:p>
         </w:tc>
@@ -5683,12 +5407,11 @@
       <w:pPr>
         <w:pStyle w:val="Titre3"/>
       </w:pPr>
-      <w:bookmarkStart w:id="6" w:name="_Toc25845075"/>
+      <w:bookmarkStart w:id="7" w:name="_Toc26949744"/>
       <w:r>
-        <w:lastRenderedPageBreak/>
         <w:t>Liste des routes en PUT</w:t>
       </w:r>
-      <w:bookmarkEnd w:id="6"/>
+      <w:bookmarkEnd w:id="7"/>
       <w:r>
         <w:t> </w:t>
       </w:r>
@@ -5807,37 +5530,7 @@
               <w:rPr>
                 <w:rFonts w:ascii="Calisto MT" w:hAnsi="Calisto MT"/>
               </w:rPr>
-              <w:t>Bl</w:t>
-            </w:r>
-            <w:r>
-              <w:rPr>
-                <w:rFonts w:ascii="Calisto MT" w:hAnsi="Calisto MT"/>
-              </w:rPr>
-              <w:t xml:space="preserve">oquer une </w:t>
-            </w:r>
-            <w:r>
-              <w:rPr>
-                <w:rFonts w:ascii="Calisto MT" w:hAnsi="Calisto MT"/>
-              </w:rPr>
-              <w:t>c</w:t>
-            </w:r>
-            <w:r>
-              <w:rPr>
-                <w:rFonts w:ascii="Calisto MT" w:hAnsi="Calisto MT"/>
-              </w:rPr>
-              <w:t xml:space="preserve">arte </w:t>
-            </w:r>
-            <w:r>
-              <w:rPr>
-                <w:rFonts w:ascii="Calisto MT" w:hAnsi="Calisto MT"/>
-              </w:rPr>
-              <w:t xml:space="preserve">connaissant </w:t>
-            </w:r>
-            <w:r>
-              <w:rPr>
-                <w:rFonts w:ascii="Calisto MT" w:hAnsi="Calisto MT"/>
-              </w:rPr>
-              <w:t>son id</w:t>
+              <w:t>Bloquer une carte connaissant son id</w:t>
             </w:r>
           </w:p>
         </w:tc>
@@ -5946,13 +5639,7 @@
               <w:rPr>
                 <w:rFonts w:ascii="Calisto MT" w:hAnsi="Calisto MT"/>
               </w:rPr>
-              <w:t>M</w:t>
-            </w:r>
-            <w:r>
-              <w:rPr>
-                <w:rFonts w:ascii="Calisto MT" w:hAnsi="Calisto MT"/>
-              </w:rPr>
-              <w:t>ettre à jour des paramètres</w:t>
+              <w:t>Mettre à jour des paramètres</w:t>
             </w:r>
           </w:p>
         </w:tc>
@@ -6002,13 +5689,7 @@
               <w:rPr>
                 <w:rFonts w:ascii="Calisto MT" w:hAnsi="Calisto MT"/>
               </w:rPr>
-              <w:t>M</w:t>
-            </w:r>
-            <w:r>
-              <w:rPr>
-                <w:rFonts w:ascii="Calisto MT" w:hAnsi="Calisto MT"/>
-              </w:rPr>
-              <w:t>ettre à jour des informations relatives à une banque</w:t>
+              <w:t>Mettre à jour des informations relatives à une banque</w:t>
             </w:r>
           </w:p>
         </w:tc>
@@ -6061,13 +5742,7 @@
               <w:rPr>
                 <w:rFonts w:ascii="Calisto MT" w:hAnsi="Calisto MT"/>
               </w:rPr>
-              <w:t>M</w:t>
-            </w:r>
-            <w:r>
-              <w:rPr>
-                <w:rFonts w:ascii="Calisto MT" w:hAnsi="Calisto MT"/>
-              </w:rPr>
-              <w:t>ettre à jour un taux de conversion</w:t>
+              <w:t>Mettre à jour un taux de conversion</w:t>
             </w:r>
           </w:p>
         </w:tc>
@@ -6117,25 +5792,7 @@
               <w:rPr>
                 <w:rFonts w:ascii="Calisto MT" w:hAnsi="Calisto MT"/>
               </w:rPr>
-              <w:t>M</w:t>
-            </w:r>
-            <w:r>
-              <w:rPr>
-                <w:rFonts w:ascii="Calisto MT" w:hAnsi="Calisto MT"/>
-              </w:rPr>
-              <w:t xml:space="preserve">ettre à jour le libelle d’une carte </w:t>
-            </w:r>
-            <w:r>
-              <w:rPr>
-                <w:rFonts w:ascii="Calisto MT" w:hAnsi="Calisto MT"/>
-              </w:rPr>
-              <w:t>connaissant</w:t>
-            </w:r>
-            <w:r>
-              <w:rPr>
-                <w:rFonts w:ascii="Calisto MT" w:hAnsi="Calisto MT"/>
-              </w:rPr>
-              <w:t xml:space="preserve"> son id</w:t>
+              <w:t>Mettre à jour le libelle d’une carte connaissant son id</w:t>
             </w:r>
           </w:p>
         </w:tc>
@@ -6188,13 +5845,7 @@
               <w:rPr>
                 <w:rFonts w:ascii="Calisto MT" w:hAnsi="Calisto MT"/>
               </w:rPr>
-              <w:t>M</w:t>
-            </w:r>
-            <w:r>
-              <w:rPr>
-                <w:rFonts w:ascii="Calisto MT" w:hAnsi="Calisto MT"/>
-              </w:rPr>
-              <w:t xml:space="preserve">ettre à jour le libellé d’un portefeuille </w:t>
+              <w:t xml:space="preserve">Mettre à jour le libellé d’un portefeuille </w:t>
             </w:r>
             <w:r>
               <w:rPr>
@@ -6256,25 +5907,7 @@
               <w:rPr>
                 <w:rFonts w:ascii="Calisto MT" w:hAnsi="Calisto MT"/>
               </w:rPr>
-              <w:t>Mettre</w:t>
-            </w:r>
-            <w:r>
-              <w:rPr>
-                <w:rFonts w:ascii="Calisto MT" w:hAnsi="Calisto MT"/>
-              </w:rPr>
-              <w:t xml:space="preserve"> à jour le libellé et la clé publique d’un bénéficiaire</w:t>
-            </w:r>
-            <w:r>
-              <w:rPr>
-                <w:rFonts w:ascii="Calisto MT" w:hAnsi="Calisto MT"/>
-              </w:rPr>
-              <w:t xml:space="preserve"> connaissant</w:t>
-            </w:r>
-            <w:r>
-              <w:rPr>
-                <w:rFonts w:ascii="Calisto MT" w:hAnsi="Calisto MT"/>
-              </w:rPr>
-              <w:t xml:space="preserve"> son id</w:t>
+              <w:t>Mettre à jour le libellé et la clé publique d’un bénéficiaire connaissant son id</w:t>
             </w:r>
           </w:p>
         </w:tc>
@@ -6327,13 +5960,7 @@
               <w:rPr>
                 <w:rFonts w:ascii="Calisto MT" w:hAnsi="Calisto MT"/>
               </w:rPr>
-              <w:t>M</w:t>
-            </w:r>
-            <w:r>
-              <w:rPr>
-                <w:rFonts w:ascii="Calisto MT" w:hAnsi="Calisto MT"/>
-              </w:rPr>
-              <w:t>ettre à jour les informations relatives au client</w:t>
+              <w:t>Mettre à jour les informations relatives au client</w:t>
             </w:r>
           </w:p>
         </w:tc>
@@ -6383,13 +6010,7 @@
               <w:rPr>
                 <w:rFonts w:ascii="Calisto MT" w:hAnsi="Calisto MT"/>
               </w:rPr>
-              <w:t>D</w:t>
-            </w:r>
-            <w:r>
-              <w:rPr>
-                <w:rFonts w:ascii="Calisto MT" w:hAnsi="Calisto MT"/>
-              </w:rPr>
-              <w:t>ébloquer un client</w:t>
+              <w:t>Débloquer un client</w:t>
             </w:r>
           </w:p>
         </w:tc>
@@ -6442,13 +6063,7 @@
               <w:rPr>
                 <w:rFonts w:ascii="Calisto MT" w:hAnsi="Calisto MT"/>
               </w:rPr>
-              <w:t>D</w:t>
-            </w:r>
-            <w:r>
-              <w:rPr>
-                <w:rFonts w:ascii="Calisto MT" w:hAnsi="Calisto MT"/>
-              </w:rPr>
-              <w:t>ébloquer une banque</w:t>
+              <w:t>Débloquer une banque</w:t>
             </w:r>
           </w:p>
         </w:tc>
@@ -6498,13 +6113,7 @@
               <w:rPr>
                 <w:rFonts w:ascii="Calisto MT" w:hAnsi="Calisto MT"/>
               </w:rPr>
-              <w:t>D</w:t>
-            </w:r>
-            <w:r>
-              <w:rPr>
-                <w:rFonts w:ascii="Calisto MT" w:hAnsi="Calisto MT"/>
-              </w:rPr>
-              <w:t>ébloquer ou bloquer un client</w:t>
+              <w:t>Débloquer ou bloquer un client</w:t>
             </w:r>
           </w:p>
         </w:tc>
@@ -6557,25 +6166,7 @@
               <w:rPr>
                 <w:rFonts w:ascii="Calisto MT" w:hAnsi="Calisto MT"/>
               </w:rPr>
-              <w:t>C</w:t>
-            </w:r>
-            <w:r>
-              <w:rPr>
-                <w:rFonts w:ascii="Calisto MT" w:hAnsi="Calisto MT"/>
-              </w:rPr>
-              <w:t xml:space="preserve">hanger le </w:t>
-            </w:r>
-            <w:r>
-              <w:rPr>
-                <w:rFonts w:ascii="Calisto MT" w:hAnsi="Calisto MT"/>
-              </w:rPr>
-              <w:t>statut</w:t>
-            </w:r>
-            <w:r>
-              <w:rPr>
-                <w:rFonts w:ascii="Calisto MT" w:hAnsi="Calisto MT"/>
-              </w:rPr>
-              <w:t xml:space="preserve"> d’un client</w:t>
+              <w:t>Changer le statut d’un client</w:t>
             </w:r>
           </w:p>
         </w:tc>
@@ -6586,14 +6177,11 @@
       <w:pPr>
         <w:pStyle w:val="Titre3"/>
       </w:pPr>
-      <w:bookmarkStart w:id="7" w:name="_Toc25845076"/>
+      <w:bookmarkStart w:id="8" w:name="_Toc26949745"/>
       <w:r>
-        <w:t xml:space="preserve">Liste des routes en </w:t>
+        <w:t>Liste des routes en DELETE</w:t>
       </w:r>
-      <w:r>
-        <w:t>DELETE</w:t>
-      </w:r>
-      <w:bookmarkEnd w:id="7"/>
+      <w:bookmarkEnd w:id="8"/>
       <w:r>
         <w:t> </w:t>
       </w:r>
@@ -6659,14 +6247,7 @@
                 <w:rFonts w:ascii="Calisto MT" w:hAnsi="Calisto MT"/>
                 <w:b w:val="0"/>
               </w:rPr>
-              <w:t>S</w:t>
-            </w:r>
-            <w:r>
-              <w:rPr>
-                <w:rFonts w:ascii="Calisto MT" w:hAnsi="Calisto MT"/>
-                <w:b w:val="0"/>
-              </w:rPr>
-              <w:t>upprimer une banque</w:t>
+              <w:t>Supprimer une banque</w:t>
             </w:r>
           </w:p>
         </w:tc>
@@ -7028,7 +6609,7 @@
       <w:pPr>
         <w:pStyle w:val="Titre2"/>
       </w:pPr>
-      <w:bookmarkStart w:id="8" w:name="_Toc25845077"/>
+      <w:bookmarkStart w:id="9" w:name="_Toc26949746"/>
       <w:proofErr w:type="spellStart"/>
       <w:r>
         <w:t>Angular</w:t>
@@ -7037,7 +6618,7 @@
       <w:r>
         <w:t xml:space="preserve"> 7</w:t>
       </w:r>
-      <w:bookmarkEnd w:id="8"/>
+      <w:bookmarkEnd w:id="9"/>
     </w:p>
     <w:p/>
     <w:p>
@@ -7158,13 +6739,7 @@
         <w:rPr>
           <w:rFonts w:ascii="Calisto MT" w:hAnsi="Calisto MT"/>
         </w:rPr>
-        <w:t xml:space="preserve">Package </w:t>
-      </w:r>
-      <w:r>
-        <w:rPr>
-          <w:rFonts w:ascii="Calisto MT" w:hAnsi="Calisto MT"/>
-        </w:rPr>
-        <w:t>p</w:t>
+        <w:t>Package p</w:t>
       </w:r>
       <w:r>
         <w:rPr>
@@ -7371,6 +6946,7 @@
         <w:rPr>
           <w:rFonts w:ascii="Calisto MT" w:hAnsi="Calisto MT"/>
         </w:rPr>
+        <w:lastRenderedPageBreak/>
         <w:t xml:space="preserve">Le service </w:t>
       </w:r>
       <w:proofErr w:type="spellStart"/>
@@ -7432,11 +7008,18 @@
     <w:p>
       <w:pPr>
         <w:pStyle w:val="Titre1"/>
+        <w:rPr>
+          <w:rStyle w:val="Rfrenceintense"/>
+        </w:rPr>
       </w:pPr>
+      <w:bookmarkStart w:id="10" w:name="_Toc26949747"/>
       <w:r>
-        <w:lastRenderedPageBreak/>
+        <w:rPr>
+          <w:rStyle w:val="Rfrenceintense"/>
+        </w:rPr>
         <w:t>Documentation Profil BRH</w:t>
       </w:r>
+      <w:bookmarkEnd w:id="10"/>
     </w:p>
     <w:p>
       <w:pPr>
@@ -7457,14 +7040,7 @@
             <w:rStyle w:val="Lienhypertexte"/>
             <w:rFonts w:ascii="Calisto MT" w:hAnsi="Calisto MT"/>
           </w:rPr>
-          <w:t>Documentation Profil BRH</w:t>
-        </w:r>
-        <w:r>
-          <w:rPr>
-            <w:rStyle w:val="Lienhypertexte"/>
-            <w:rFonts w:ascii="Calisto MT" w:hAnsi="Calisto MT"/>
-          </w:rPr>
-          <w:t>.pdf</w:t>
+          <w:t>Documentation Profil BRH.pdf</w:t>
         </w:r>
       </w:hyperlink>
     </w:p>
@@ -7481,8 +7057,6 @@
           <w:rFonts w:ascii="Calisto MT" w:hAnsi="Calisto MT"/>
         </w:rPr>
       </w:pPr>
-      <w:bookmarkStart w:id="9" w:name="_GoBack"/>
-      <w:bookmarkEnd w:id="9"/>
     </w:p>
     <w:sectPr>
       <w:pgSz w:w="11906" w:h="16838"/>
@@ -7613,7 +7187,7 @@
   <w:abstractNum w:abstractNumId="1" w15:restartNumberingAfterBreak="0">
     <w:nsid w:val="47D1720D"/>
     <w:multiLevelType w:val="multilevel"/>
-    <w:tmpl w:val="8E109DA0"/>
+    <w:tmpl w:val="877876A4"/>
     <w:lvl w:ilvl="0">
       <w:start w:val="1"/>
       <w:numFmt w:val="upperRoman"/>
@@ -7624,7 +7198,7 @@
         <w:ind w:left="0" w:firstLine="0"/>
       </w:pPr>
       <w:rPr>
-        <w:b w:val="0"/>
+        <w:b/>
         <w:bCs w:val="0"/>
         <w:i w:val="0"/>
         <w:iCs w:val="0"/>
@@ -8036,6 +7610,12 @@
   </w:num>
   <w:num w:numId="4">
     <w:abstractNumId w:val="0"/>
+  </w:num>
+  <w:num w:numId="5">
+    <w:abstractNumId w:val="1"/>
+  </w:num>
+  <w:num w:numId="6">
+    <w:abstractNumId w:val="1"/>
   </w:num>
 </w:numbering>
 </file>
@@ -9150,6 +8730,18 @@
       <w:shd w:val="clear" w:color="auto" w:fill="E1DFDD"/>
     </w:rPr>
   </w:style>
+  <w:style w:type="character" w:styleId="Lienhypertextesuivivisit">
+    <w:name w:val="FollowedHyperlink"/>
+    <w:basedOn w:val="Policepardfaut"/>
+    <w:uiPriority w:val="99"/>
+    <w:semiHidden/>
+    <w:unhideWhenUsed/>
+    <w:rsid w:val="00E305BE"/>
+    <w:rPr>
+      <w:color w:val="954F72" w:themeColor="followedHyperlink"/>
+      <w:u w:val="single"/>
+    </w:rPr>
+  </w:style>
 </w:styles>
 </file>
 
@@ -9453,7 +9045,7 @@
 </file>
 
 <file path=customXml/itemProps1.xml><?xml version="1.0" encoding="utf-8"?>
-<ds:datastoreItem xmlns:ds="http://schemas.openxmlformats.org/officeDocument/2006/customXml" ds:itemID="{5B881AD5-A264-4473-8C05-12562BF7376E}">
+<ds:datastoreItem xmlns:ds="http://schemas.openxmlformats.org/officeDocument/2006/customXml" ds:itemID="{1CF24322-20EC-4415-8ACF-660DE32D06D8}">
   <ds:schemaRefs>
     <ds:schemaRef ds:uri="http://schemas.openxmlformats.org/officeDocument/2006/bibliography"/>
   </ds:schemaRefs>

</xml_diff>

<commit_message>
cahier des charges #7
</commit_message>
<xml_diff>
--- a/doc/Annexes.docx
+++ b/doc/Annexes.docx
@@ -187,7 +187,7 @@
               </mc:Choice>
               <mc:Fallback>
                 <w:pict>
-                  <v:group w14:anchorId="6D77B5A2" id="Groupe 27" o:spid="_x0000_s1026" alt="Formes hexagonales" style="position:absolute;margin-left:386.95pt;margin-top:-130.85pt;width:173.95pt;height:182.4pt;z-index:251663360;mso-width-relative:margin;mso-height-relative:margin" coordsize="43631,47788" o:gfxdata="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">
+                  <v:group w14:anchorId="3372E337" id="Groupe 27" o:spid="_x0000_s1026" alt="Formes hexagonales" style="position:absolute;margin-left:386.95pt;margin-top:-130.85pt;width:173.95pt;height:182.4pt;z-index:251663360;mso-width-relative:margin;mso-height-relative:margin" coordsize="43631,47788" o:gfxdata="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">
                     <v:shapetype id="_x0000_t75" coordsize="21600,21600" o:spt="75" o:preferrelative="t" path="m@4@5l@4@11@9@11@9@5xe" filled="f" stroked="f">
                       <v:stroke joinstyle="miter"/>
                       <v:formulas>
@@ -207,16 +207,16 @@
                       <v:path o:extrusionok="f" gradientshapeok="t" o:connecttype="rect"/>
                       <o:lock v:ext="edit" aspectratio="t"/>
                     </v:shapetype>
-                    <v:shape id="Graphisme 13" o:spid="_x0000_s1027" type="#_x0000_t75" alt="Hexagone 1" style="position:absolute;left:8312;width:35319;height:40881;visibility:visible;mso-wrap-style:square" o:gfxdata="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">
+                    <v:shape id="Graphisme 13" o:spid="_x0000_s1027" type="#_x0000_t75" alt="Hexagone 1" style="position:absolute;left:8312;width:35319;height:40881;visibility:visible;mso-wrap-style:square" o:gfxdata="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">
                       <v:imagedata r:id="rId14" o:title="Hexagone 1"/>
                     </v:shape>
-                    <v:shape id="Graphisme 14" o:spid="_x0000_s1028" type="#_x0000_t75" alt="Hexagone 2" style="position:absolute;left:3206;top:10806;width:27718;height:32036;visibility:visible;mso-wrap-style:square" o:gfxdata="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">
+                    <v:shape id="Graphisme 14" o:spid="_x0000_s1028" type="#_x0000_t75" alt="Hexagone 2" style="position:absolute;left:3206;top:10806;width:27718;height:32036;visibility:visible;mso-wrap-style:square" o:gfxdata="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">
                       <v:imagedata r:id="rId15" o:title="Hexagone 2"/>
                     </v:shape>
-                    <v:shape id="Graphisme 15" o:spid="_x0000_s1029" type="#_x0000_t75" alt="Hexagone 4" style="position:absolute;top:22563;width:15830;height:18326;visibility:visible;mso-wrap-style:square" o:gfxdata="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">
+                    <v:shape id="Graphisme 15" o:spid="_x0000_s1029" type="#_x0000_t75" alt="Hexagone 4" style="position:absolute;top:22563;width:15830;height:18326;visibility:visible;mso-wrap-style:square" o:gfxdata="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">
                       <v:imagedata r:id="rId16" o:title="Hexagone 4"/>
                     </v:shape>
-                    <v:shape id="Graphisme 16" o:spid="_x0000_s1030" type="#_x0000_t75" alt="Hexagone 3" style="position:absolute;left:22800;top:28738;width:16478;height:19050;visibility:visible;mso-wrap-style:square" o:gfxdata="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">
+                    <v:shape id="Graphisme 16" o:spid="_x0000_s1030" type="#_x0000_t75" alt="Hexagone 3" style="position:absolute;left:22800;top:28738;width:16478;height:19050;visibility:visible;mso-wrap-style:square" o:gfxdata="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">
                       <v:imagedata r:id="rId17" o:title="Hexagone 3"/>
                     </v:shape>
                   </v:group>
@@ -412,16 +412,16 @@
                   </mc:Choice>
                   <mc:Fallback>
                     <w:pict>
-                      <v:group w14:anchorId="6D6B7F6F" id="Groupe 452" o:spid="_x0000_s1026" style="position:absolute;margin-left:0;margin-top:17.65pt;width:596.4pt;height:116.4pt;z-index:251665408;mso-position-horizontal:left;mso-position-horizontal-relative:page;mso-width-relative:margin;mso-height-relative:margin" coordorigin=",-609" coordsize="74980,14782" o:gfxdata="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">
-                        <v:shape id="Forme en L 450" o:spid="_x0000_s1027" style="position:absolute;left:4230;top:-4839;width:8914;height:17373;rotation:90;visibility:visible;mso-wrap-style:square;v-text-anchor:middle" coordsize="891540,1737360" o:gfxdata="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" path="m,l445770,r,1291590l891540,1291590r,445770l,1737360,,xe" fillcolor="#04070d [228]" stroked="f" strokeweight="1pt">
-                          <v:fill color2="#8eaadb [1940]" rotate="t" colors="0 #04080e;25559f #4a76c6;1 #8faadc" focus="100%" type="gradientRadial">
+                      <v:group w14:anchorId="6D7493B0" id="Groupe 452" o:spid="_x0000_s1026" style="position:absolute;margin-left:0;margin-top:17.65pt;width:596.4pt;height:116.4pt;z-index:251665408;mso-position-horizontal:left;mso-position-horizontal-relative:page;mso-width-relative:margin;mso-height-relative:margin" coordorigin=",-609" coordsize="74980,14782" o:gfxdata="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">
+                        <v:shape id="Forme en L 450" o:spid="_x0000_s1027" style="position:absolute;left:4230;top:-4839;width:8914;height:17373;rotation:90;visibility:visible;mso-wrap-style:square;v-text-anchor:middle" coordsize="891540,1737360" o:gfxdata="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" path="m,l445770,r,1291590l891540,1291590r,445770l,1737360,,xe" fillcolor="#0f0800 [228]" stroked="f" strokeweight="1pt">
+                          <v:fill color2="#f9b268 [1940]" rotate="t" colors="0 #110901;25559f #f6830b;1 #f9b268" focus="100%" type="gradientRadial">
                             <o:fill v:ext="view" type="gradientCenter"/>
                           </v:fill>
                           <v:stroke dashstyle="dashDot" joinstyle="miter"/>
                           <v:path arrowok="t" o:connecttype="custom" o:connectlocs="0,0;445770,0;445770,1291590;891540,1291590;891540,1737360;0,1737360;0,0" o:connectangles="0,0,0,0,0,0,0"/>
                         </v:shape>
-                        <v:shape id="Forme en L 451" o:spid="_x0000_s1028" style="position:absolute;left:61836;top:1028;width:8916;height:17373;rotation:-90;visibility:visible;mso-wrap-style:square;v-text-anchor:middle" coordsize="891540,1737360" o:gfxdata="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" path="m,l445770,r,1291590l891540,1291590r,445770l,1737360,,xe" fillcolor="#04070d [228]" stroked="f" strokeweight="1pt">
-                          <v:fill color2="#8eaadb [1940]" rotate="t" colors="0 #04080e;25559f #4a76c6;1 #8faadc" focus="100%" type="gradientRadial">
+                        <v:shape id="Forme en L 451" o:spid="_x0000_s1028" style="position:absolute;left:61836;top:1028;width:8916;height:17373;rotation:-90;visibility:visible;mso-wrap-style:square;v-text-anchor:middle" coordsize="891540,1737360" o:gfxdata="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" path="m,l445770,r,1291590l891540,1291590r,445770l,1737360,,xe" fillcolor="#0f0800 [228]" stroked="f" strokeweight="1pt">
+                          <v:fill color2="#f9b268 [1940]" rotate="t" colors="0 #110901;25559f #f6830b;1 #f9b268" focus="100%" type="gradientRadial">
                             <o:fill v:ext="view" type="gradientCenter"/>
                           </v:fill>
                           <v:stroke dashstyle="dashDot" joinstyle="miter"/>
@@ -679,25 +679,25 @@
                   </mc:Choice>
                   <mc:Fallback>
                     <w:pict>
-                      <v:group w14:anchorId="154EAD92" id="Groupe 20" o:spid="_x0000_s1026" style="position:absolute;margin-left:390.55pt;margin-top:310.75pt;width:190.9pt;height:236pt;z-index:251666432" coordsize="24241,29972" o:gfxdata="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">
+                      <v:group w14:anchorId="0B34B35F" id="Groupe 20" o:spid="_x0000_s1026" style="position:absolute;margin-left:390.55pt;margin-top:310.75pt;width:190.9pt;height:236pt;z-index:251666432" coordsize="24241,29972" o:gfxdata="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">
                         <v:group id="Groupe 27" o:spid="_x0000_s1027" alt="Formes hexagonales" style="position:absolute;left:1613;top:-537;width:22091;height:23165;rotation:8294269fd" coordsize="43631,47788" o:gfxdata="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">
-                          <v:shape id="Graphisme 13" o:spid="_x0000_s1028" type="#_x0000_t75" alt="Hexagone 1" style="position:absolute;left:8312;width:35319;height:40881;visibility:visible;mso-wrap-style:square" o:gfxdata="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">
+                          <v:shape id="Graphisme 13" o:spid="_x0000_s1028" type="#_x0000_t75" alt="Hexagone 1" style="position:absolute;left:8312;width:35319;height:40881;visibility:visible;mso-wrap-style:square" o:gfxdata="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">
                             <v:imagedata r:id="rId14" o:title="Hexagone 1"/>
                           </v:shape>
-                          <v:shape id="Graphisme 14" o:spid="_x0000_s1029" type="#_x0000_t75" alt="Hexagone 2" style="position:absolute;left:3206;top:10806;width:27718;height:32036;visibility:visible;mso-wrap-style:square" o:gfxdata="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">
+                          <v:shape id="Graphisme 14" o:spid="_x0000_s1029" type="#_x0000_t75" alt="Hexagone 2" style="position:absolute;left:3206;top:10806;width:27718;height:32036;visibility:visible;mso-wrap-style:square" o:gfxdata="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">
                             <v:imagedata r:id="rId15" o:title="Hexagone 2"/>
                           </v:shape>
-                          <v:shape id="Graphisme 15" o:spid="_x0000_s1030" type="#_x0000_t75" alt="Hexagone 4" style="position:absolute;top:22563;width:15830;height:18326;visibility:visible;mso-wrap-style:square" o:gfxdata="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">
+                          <v:shape id="Graphisme 15" o:spid="_x0000_s1030" type="#_x0000_t75" alt="Hexagone 4" style="position:absolute;top:22563;width:15830;height:18326;visibility:visible;mso-wrap-style:square" o:gfxdata="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">
                             <v:imagedata r:id="rId16" o:title="Hexagone 4"/>
                           </v:shape>
-                          <v:shape id="Graphisme 16" o:spid="_x0000_s1031" type="#_x0000_t75" alt="Hexagone 3" style="position:absolute;left:22800;top:28738;width:16478;height:19050;visibility:visible;mso-wrap-style:square" o:gfxdata="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">
+                          <v:shape id="Graphisme 16" o:spid="_x0000_s1031" type="#_x0000_t75" alt="Hexagone 3" style="position:absolute;left:22800;top:28738;width:16478;height:19050;visibility:visible;mso-wrap-style:square" o:gfxdata="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">
                             <v:imagedata r:id="rId17" o:title="Hexagone 3"/>
                           </v:shape>
                         </v:group>
-                        <v:shape id="Graphisme 14" o:spid="_x0000_s1032" type="#_x0000_t75" alt="Hexagone 2" style="position:absolute;left:5521;top:17468;width:11125;height:12504;rotation:1788476fd;visibility:visible;mso-wrap-style:square" o:gfxdata="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">
+                        <v:shape id="Graphisme 14" o:spid="_x0000_s1032" type="#_x0000_t75" alt="Hexagone 2" style="position:absolute;left:5521;top:17468;width:11125;height:12504;rotation:1788476fd;visibility:visible;mso-wrap-style:square" o:gfxdata="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">
                           <v:imagedata r:id="rId22" o:title="Hexagone 2"/>
                         </v:shape>
-                        <v:shape id="Graphisme 16" o:spid="_x0000_s1033" type="#_x0000_t75" alt="Hexagone 3" style="position:absolute;left:447;top:14034;width:8337;height:9232;rotation:90;visibility:visible;mso-wrap-style:square" o:gfxdata="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">
+                        <v:shape id="Graphisme 16" o:spid="_x0000_s1033" type="#_x0000_t75" alt="Hexagone 3" style="position:absolute;left:447;top:14034;width:8337;height:9232;rotation:90;visibility:visible;mso-wrap-style:square" o:gfxdata="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">
                           <v:imagedata r:id="rId23" o:title="Hexagone 3"/>
                         </v:shape>
                       </v:group>
@@ -773,11 +773,10 @@
                                       </w:rPr>
                                       <w:t xml:space="preserve">igital </w:t>
                                     </w:r>
-                                    <w:proofErr w:type="spellStart"/>
                                     <w:r>
                                       <w:rPr>
                                         <w:rFonts w:ascii="Franklin Gothic Medium Cond" w:eastAsiaTheme="minorHAnsi" w:hAnsi="Franklin Gothic Medium Cond"/>
-                                        <w:color w:val="4472C4" w:themeColor="accent1"/>
+                                        <w:color w:val="F07F09" w:themeColor="accent1"/>
                                         <w:sz w:val="56"/>
                                         <w:lang w:eastAsia="en-US"/>
                                       </w:rPr>
@@ -802,7 +801,7 @@
                                     <w:r>
                                       <w:rPr>
                                         <w:rFonts w:ascii="Franklin Gothic Medium Cond" w:eastAsiaTheme="minorHAnsi" w:hAnsi="Franklin Gothic Medium Cond"/>
-                                        <w:color w:val="70AD47" w:themeColor="accent6"/>
+                                        <w:color w:val="C19859" w:themeColor="accent6"/>
                                         <w:sz w:val="56"/>
                                         <w:lang w:eastAsia="en-US"/>
                                       </w:rPr>
@@ -814,21 +813,12 @@
                                         <w:sz w:val="56"/>
                                         <w:lang w:eastAsia="en-US"/>
                                       </w:rPr>
-                                      <w:t>ian</w:t>
-                                    </w:r>
-                                    <w:proofErr w:type="spellEnd"/>
-                                    <w:r>
-                                      <w:rPr>
-                                        <w:rFonts w:ascii="Franklin Gothic Medium Cond" w:eastAsiaTheme="minorHAnsi" w:hAnsi="Franklin Gothic Medium Cond"/>
-                                        <w:sz w:val="56"/>
-                                        <w:lang w:eastAsia="en-US"/>
-                                      </w:rPr>
-                                      <w:t xml:space="preserve"> </w:t>
+                                      <w:t xml:space="preserve">ian </w:t>
                                     </w:r>
                                     <w:r>
                                       <w:rPr>
                                         <w:rFonts w:ascii="Franklin Gothic Medium Cond" w:eastAsiaTheme="minorHAnsi" w:hAnsi="Franklin Gothic Medium Cond"/>
-                                        <w:color w:val="AEAAAA" w:themeColor="background2" w:themeShade="BF"/>
+                                        <w:color w:val="B9AD8C" w:themeColor="background2" w:themeShade="BF"/>
                                         <w:sz w:val="56"/>
                                         <w:lang w:eastAsia="en-US"/>
                                       </w:rPr>
@@ -894,11 +884,10 @@
                                 </w:rPr>
                                 <w:t xml:space="preserve">igital </w:t>
                               </w:r>
-                              <w:proofErr w:type="spellStart"/>
                               <w:r>
                                 <w:rPr>
                                   <w:rFonts w:ascii="Franklin Gothic Medium Cond" w:eastAsiaTheme="minorHAnsi" w:hAnsi="Franklin Gothic Medium Cond"/>
-                                  <w:color w:val="4472C4" w:themeColor="accent1"/>
+                                  <w:color w:val="F07F09" w:themeColor="accent1"/>
                                   <w:sz w:val="56"/>
                                   <w:lang w:eastAsia="en-US"/>
                                 </w:rPr>
@@ -923,7 +912,7 @@
                               <w:r>
                                 <w:rPr>
                                   <w:rFonts w:ascii="Franklin Gothic Medium Cond" w:eastAsiaTheme="minorHAnsi" w:hAnsi="Franklin Gothic Medium Cond"/>
-                                  <w:color w:val="70AD47" w:themeColor="accent6"/>
+                                  <w:color w:val="C19859" w:themeColor="accent6"/>
                                   <w:sz w:val="56"/>
                                   <w:lang w:eastAsia="en-US"/>
                                 </w:rPr>
@@ -935,21 +924,12 @@
                                   <w:sz w:val="56"/>
                                   <w:lang w:eastAsia="en-US"/>
                                 </w:rPr>
-                                <w:t>ian</w:t>
-                              </w:r>
-                              <w:proofErr w:type="spellEnd"/>
-                              <w:r>
-                                <w:rPr>
-                                  <w:rFonts w:ascii="Franklin Gothic Medium Cond" w:eastAsiaTheme="minorHAnsi" w:hAnsi="Franklin Gothic Medium Cond"/>
-                                  <w:sz w:val="56"/>
-                                  <w:lang w:eastAsia="en-US"/>
-                                </w:rPr>
-                                <w:t xml:space="preserve"> </w:t>
+                                <w:t xml:space="preserve">ian </w:t>
                               </w:r>
                               <w:r>
                                 <w:rPr>
                                   <w:rFonts w:ascii="Franklin Gothic Medium Cond" w:eastAsiaTheme="minorHAnsi" w:hAnsi="Franklin Gothic Medium Cond"/>
-                                  <w:color w:val="AEAAAA" w:themeColor="background2" w:themeShade="BF"/>
+                                  <w:color w:val="B9AD8C" w:themeColor="background2" w:themeShade="BF"/>
                                   <w:sz w:val="56"/>
                                   <w:lang w:eastAsia="en-US"/>
                                 </w:rPr>
@@ -1113,14 +1093,14 @@
                   </mc:Choice>
                   <mc:Fallback>
                     <w:pict>
-                      <v:group w14:anchorId="353D2FE9" id="Groupe 27" o:spid="_x0000_s1026" alt="Formes hexagonales" style="position:absolute;margin-left:-75.05pt;margin-top:594.25pt;width:114.6pt;height:107.15pt;z-index:251664384;mso-width-relative:margin;mso-height-relative:margin" coordorigin=",10806" coordsize="36242,34835" o:gfxdata="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">
-                        <v:shape id="Graphisme 14" o:spid="_x0000_s1027" type="#_x0000_t75" alt="Hexagone 2" style="position:absolute;left:3206;top:10806;width:27718;height:32036;visibility:visible;mso-wrap-style:square" o:gfxdata="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">
+                      <v:group w14:anchorId="1B4A8C3C" id="Groupe 27" o:spid="_x0000_s1026" alt="Formes hexagonales" style="position:absolute;margin-left:-75.05pt;margin-top:594.25pt;width:114.6pt;height:107.15pt;z-index:251664384;mso-width-relative:margin;mso-height-relative:margin" coordorigin=",10806" coordsize="36242,34835" o:gfxdata="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">
+                        <v:shape id="Graphisme 14" o:spid="_x0000_s1027" type="#_x0000_t75" alt="Hexagone 2" style="position:absolute;left:3206;top:10806;width:27718;height:32036;visibility:visible;mso-wrap-style:square" o:gfxdata="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">
                           <v:imagedata r:id="rId22" o:title="Hexagone 2"/>
                         </v:shape>
-                        <v:shape id="Graphisme 15" o:spid="_x0000_s1028" type="#_x0000_t75" alt="Hexagone 4" style="position:absolute;top:22563;width:15830;height:18326;visibility:visible;mso-wrap-style:square" o:gfxdata="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">
+                        <v:shape id="Graphisme 15" o:spid="_x0000_s1028" type="#_x0000_t75" alt="Hexagone 4" style="position:absolute;top:22563;width:15830;height:18326;visibility:visible;mso-wrap-style:square" o:gfxdata="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">
                           <v:imagedata r:id="rId16" o:title="Hexagone 4"/>
                         </v:shape>
-                        <v:shape id="Graphisme 16" o:spid="_x0000_s1029" type="#_x0000_t75" alt="Hexagone 3" style="position:absolute;left:19764;top:26592;width:16478;height:19050;rotation:1247012fd;visibility:visible;mso-wrap-style:square" o:gfxdata="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">
+                        <v:shape id="Graphisme 16" o:spid="_x0000_s1029" type="#_x0000_t75" alt="Hexagone 3" style="position:absolute;left:19764;top:26592;width:16478;height:19050;rotation:1247012fd;visibility:visible;mso-wrap-style:square" o:gfxdata="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">
                           <v:imagedata r:id="rId17" o:title="Hexagone 3"/>
                         </v:shape>
                       </v:group>
@@ -1212,7 +1192,7 @@
                                         <w:sz w:val="56"/>
                                         <w:lang w:eastAsia="en-US"/>
                                       </w:rPr>
-                                      <w:t>MASTER 2 MIAGE MBDS</w:t>
+                                      <w:t>ANNEXES</w:t>
                                     </w:r>
                                   </w:p>
                                   <w:p>
@@ -1232,7 +1212,7 @@
                                       <w:jc w:val="center"/>
                                       <w:rPr>
                                         <w:rFonts w:ascii="Franklin Gothic Medium Cond" w:eastAsiaTheme="minorHAnsi" w:hAnsi="Franklin Gothic Medium Cond"/>
-                                        <w:color w:val="657C9C" w:themeColor="text2" w:themeTint="BF"/>
+                                        <w:color w:val="656565" w:themeColor="text2" w:themeTint="BF"/>
                                         <w:sz w:val="28"/>
                                         <w:lang w:eastAsia="en-US"/>
                                       </w:rPr>
@@ -1240,7 +1220,7 @@
                                     <w:r>
                                       <w:rPr>
                                         <w:rFonts w:ascii="Franklin Gothic Medium Cond" w:eastAsiaTheme="minorHAnsi" w:hAnsi="Franklin Gothic Medium Cond"/>
-                                        <w:color w:val="657C9C" w:themeColor="text2" w:themeTint="BF"/>
+                                        <w:color w:val="656565" w:themeColor="text2" w:themeTint="BF"/>
                                         <w:sz w:val="28"/>
                                         <w:lang w:eastAsia="en-US"/>
                                       </w:rPr>
@@ -1302,7 +1282,7 @@
                                       <w:jc w:val="center"/>
                                       <w:rPr>
                                         <w:rFonts w:ascii="Franklin Gothic Medium Cond" w:eastAsiaTheme="minorHAnsi" w:hAnsi="Franklin Gothic Medium Cond"/>
-                                        <w:color w:val="657C9C" w:themeColor="text2" w:themeTint="BF"/>
+                                        <w:color w:val="656565" w:themeColor="text2" w:themeTint="BF"/>
                                         <w:sz w:val="32"/>
                                         <w:lang w:eastAsia="en-US"/>
                                       </w:rPr>
@@ -1310,7 +1290,7 @@
                                     <w:r>
                                       <w:rPr>
                                         <w:rFonts w:ascii="Franklin Gothic Medium Cond" w:eastAsiaTheme="minorHAnsi" w:hAnsi="Franklin Gothic Medium Cond"/>
-                                        <w:color w:val="657C9C" w:themeColor="text2" w:themeTint="BF"/>
+                                        <w:color w:val="656565" w:themeColor="text2" w:themeTint="BF"/>
                                         <w:sz w:val="32"/>
                                         <w:lang w:eastAsia="en-US"/>
                                       </w:rPr>
@@ -1319,7 +1299,7 @@
                                     <w:r>
                                       <w:rPr>
                                         <w:rFonts w:ascii="Franklin Gothic Medium Cond" w:eastAsiaTheme="minorHAnsi" w:hAnsi="Franklin Gothic Medium Cond"/>
-                                        <w:color w:val="657C9C" w:themeColor="text2" w:themeTint="BF"/>
+                                        <w:color w:val="656565" w:themeColor="text2" w:themeTint="BF"/>
                                         <w:sz w:val="32"/>
                                         <w:lang w:eastAsia="en-US"/>
                                       </w:rPr>
@@ -1329,7 +1309,7 @@
                                     <w:r>
                                       <w:rPr>
                                         <w:rFonts w:ascii="Franklin Gothic Medium Cond" w:eastAsiaTheme="minorHAnsi" w:hAnsi="Franklin Gothic Medium Cond"/>
-                                        <w:color w:val="657C9C" w:themeColor="text2" w:themeTint="BF"/>
+                                        <w:color w:val="656565" w:themeColor="text2" w:themeTint="BF"/>
                                         <w:sz w:val="32"/>
                                         <w:lang w:eastAsia="en-US"/>
                                       </w:rPr>
@@ -1339,7 +1319,7 @@
                                     <w:r>
                                       <w:rPr>
                                         <w:rFonts w:ascii="Franklin Gothic Medium Cond" w:eastAsiaTheme="minorHAnsi" w:hAnsi="Franklin Gothic Medium Cond"/>
-                                        <w:color w:val="657C9C" w:themeColor="text2" w:themeTint="BF"/>
+                                        <w:color w:val="656565" w:themeColor="text2" w:themeTint="BF"/>
                                         <w:sz w:val="32"/>
                                         <w:lang w:eastAsia="en-US"/>
                                       </w:rPr>
@@ -1394,7 +1374,7 @@
                                       <w:jc w:val="center"/>
                                       <w:rPr>
                                         <w:rFonts w:ascii="Franklin Gothic Medium Cond" w:eastAsiaTheme="minorHAnsi" w:hAnsi="Franklin Gothic Medium Cond"/>
-                                        <w:color w:val="657C9C" w:themeColor="text2" w:themeTint="BF"/>
+                                        <w:color w:val="656565" w:themeColor="text2" w:themeTint="BF"/>
                                         <w:sz w:val="32"/>
                                         <w:lang w:eastAsia="en-US"/>
                                       </w:rPr>
@@ -1402,7 +1382,7 @@
                                     <w:r>
                                       <w:rPr>
                                         <w:rFonts w:ascii="Franklin Gothic Medium Cond" w:eastAsiaTheme="minorHAnsi" w:hAnsi="Franklin Gothic Medium Cond"/>
-                                        <w:color w:val="657C9C" w:themeColor="text2" w:themeTint="BF"/>
+                                        <w:color w:val="656565" w:themeColor="text2" w:themeTint="BF"/>
                                         <w:sz w:val="32"/>
                                         <w:lang w:eastAsia="en-US"/>
                                       </w:rPr>
@@ -1415,7 +1395,7 @@
                                       <w:jc w:val="center"/>
                                       <w:rPr>
                                         <w:rFonts w:ascii="Franklin Gothic Medium Cond" w:eastAsiaTheme="minorHAnsi" w:hAnsi="Franklin Gothic Medium Cond"/>
-                                        <w:color w:val="657C9C" w:themeColor="text2" w:themeTint="BF"/>
+                                        <w:color w:val="656565" w:themeColor="text2" w:themeTint="BF"/>
                                         <w:sz w:val="32"/>
                                         <w:lang w:eastAsia="en-US"/>
                                       </w:rPr>
@@ -1423,7 +1403,7 @@
                                     <w:r>
                                       <w:rPr>
                                         <w:rFonts w:ascii="Franklin Gothic Medium Cond" w:eastAsiaTheme="minorHAnsi" w:hAnsi="Franklin Gothic Medium Cond"/>
-                                        <w:color w:val="657C9C" w:themeColor="text2" w:themeTint="BF"/>
+                                        <w:color w:val="656565" w:themeColor="text2" w:themeTint="BF"/>
                                         <w:sz w:val="32"/>
                                         <w:lang w:eastAsia="en-US"/>
                                       </w:rPr>
@@ -1443,7 +1423,7 @@
                                     <w:r>
                                       <w:rPr>
                                         <w:rFonts w:ascii="Franklin Gothic Medium Cond" w:eastAsiaTheme="minorHAnsi" w:hAnsi="Franklin Gothic Medium Cond"/>
-                                        <w:color w:val="657C9C" w:themeColor="text2" w:themeTint="BF"/>
+                                        <w:color w:val="656565" w:themeColor="text2" w:themeTint="BF"/>
                                         <w:sz w:val="32"/>
                                         <w:lang w:eastAsia="en-US"/>
                                       </w:rPr>
@@ -1488,7 +1468,7 @@
                                   <w:sz w:val="56"/>
                                   <w:lang w:eastAsia="en-US"/>
                                 </w:rPr>
-                                <w:t>MASTER 2 MIAGE MBDS</w:t>
+                                <w:t>ANNEXES</w:t>
                               </w:r>
                             </w:p>
                             <w:p>
@@ -1508,7 +1488,7 @@
                                 <w:jc w:val="center"/>
                                 <w:rPr>
                                   <w:rFonts w:ascii="Franklin Gothic Medium Cond" w:eastAsiaTheme="minorHAnsi" w:hAnsi="Franklin Gothic Medium Cond"/>
-                                  <w:color w:val="657C9C" w:themeColor="text2" w:themeTint="BF"/>
+                                  <w:color w:val="656565" w:themeColor="text2" w:themeTint="BF"/>
                                   <w:sz w:val="28"/>
                                   <w:lang w:eastAsia="en-US"/>
                                 </w:rPr>
@@ -1516,7 +1496,7 @@
                               <w:r>
                                 <w:rPr>
                                   <w:rFonts w:ascii="Franklin Gothic Medium Cond" w:eastAsiaTheme="minorHAnsi" w:hAnsi="Franklin Gothic Medium Cond"/>
-                                  <w:color w:val="657C9C" w:themeColor="text2" w:themeTint="BF"/>
+                                  <w:color w:val="656565" w:themeColor="text2" w:themeTint="BF"/>
                                   <w:sz w:val="28"/>
                                   <w:lang w:eastAsia="en-US"/>
                                 </w:rPr>
@@ -1578,7 +1558,7 @@
                                 <w:jc w:val="center"/>
                                 <w:rPr>
                                   <w:rFonts w:ascii="Franklin Gothic Medium Cond" w:eastAsiaTheme="minorHAnsi" w:hAnsi="Franklin Gothic Medium Cond"/>
-                                  <w:color w:val="657C9C" w:themeColor="text2" w:themeTint="BF"/>
+                                  <w:color w:val="656565" w:themeColor="text2" w:themeTint="BF"/>
                                   <w:sz w:val="32"/>
                                   <w:lang w:eastAsia="en-US"/>
                                 </w:rPr>
@@ -1586,7 +1566,7 @@
                               <w:r>
                                 <w:rPr>
                                   <w:rFonts w:ascii="Franklin Gothic Medium Cond" w:eastAsiaTheme="minorHAnsi" w:hAnsi="Franklin Gothic Medium Cond"/>
-                                  <w:color w:val="657C9C" w:themeColor="text2" w:themeTint="BF"/>
+                                  <w:color w:val="656565" w:themeColor="text2" w:themeTint="BF"/>
                                   <w:sz w:val="32"/>
                                   <w:lang w:eastAsia="en-US"/>
                                 </w:rPr>
@@ -1595,7 +1575,7 @@
                               <w:r>
                                 <w:rPr>
                                   <w:rFonts w:ascii="Franklin Gothic Medium Cond" w:eastAsiaTheme="minorHAnsi" w:hAnsi="Franklin Gothic Medium Cond"/>
-                                  <w:color w:val="657C9C" w:themeColor="text2" w:themeTint="BF"/>
+                                  <w:color w:val="656565" w:themeColor="text2" w:themeTint="BF"/>
                                   <w:sz w:val="32"/>
                                   <w:lang w:eastAsia="en-US"/>
                                 </w:rPr>
@@ -1605,7 +1585,7 @@
                               <w:r>
                                 <w:rPr>
                                   <w:rFonts w:ascii="Franklin Gothic Medium Cond" w:eastAsiaTheme="minorHAnsi" w:hAnsi="Franklin Gothic Medium Cond"/>
-                                  <w:color w:val="657C9C" w:themeColor="text2" w:themeTint="BF"/>
+                                  <w:color w:val="656565" w:themeColor="text2" w:themeTint="BF"/>
                                   <w:sz w:val="32"/>
                                   <w:lang w:eastAsia="en-US"/>
                                 </w:rPr>
@@ -1615,7 +1595,7 @@
                               <w:r>
                                 <w:rPr>
                                   <w:rFonts w:ascii="Franklin Gothic Medium Cond" w:eastAsiaTheme="minorHAnsi" w:hAnsi="Franklin Gothic Medium Cond"/>
-                                  <w:color w:val="657C9C" w:themeColor="text2" w:themeTint="BF"/>
+                                  <w:color w:val="656565" w:themeColor="text2" w:themeTint="BF"/>
                                   <w:sz w:val="32"/>
                                   <w:lang w:eastAsia="en-US"/>
                                 </w:rPr>
@@ -1670,7 +1650,7 @@
                                 <w:jc w:val="center"/>
                                 <w:rPr>
                                   <w:rFonts w:ascii="Franklin Gothic Medium Cond" w:eastAsiaTheme="minorHAnsi" w:hAnsi="Franklin Gothic Medium Cond"/>
-                                  <w:color w:val="657C9C" w:themeColor="text2" w:themeTint="BF"/>
+                                  <w:color w:val="656565" w:themeColor="text2" w:themeTint="BF"/>
                                   <w:sz w:val="32"/>
                                   <w:lang w:eastAsia="en-US"/>
                                 </w:rPr>
@@ -1678,7 +1658,7 @@
                               <w:r>
                                 <w:rPr>
                                   <w:rFonts w:ascii="Franklin Gothic Medium Cond" w:eastAsiaTheme="minorHAnsi" w:hAnsi="Franklin Gothic Medium Cond"/>
-                                  <w:color w:val="657C9C" w:themeColor="text2" w:themeTint="BF"/>
+                                  <w:color w:val="656565" w:themeColor="text2" w:themeTint="BF"/>
                                   <w:sz w:val="32"/>
                                   <w:lang w:eastAsia="en-US"/>
                                 </w:rPr>
@@ -1691,7 +1671,7 @@
                                 <w:jc w:val="center"/>
                                 <w:rPr>
                                   <w:rFonts w:ascii="Franklin Gothic Medium Cond" w:eastAsiaTheme="minorHAnsi" w:hAnsi="Franklin Gothic Medium Cond"/>
-                                  <w:color w:val="657C9C" w:themeColor="text2" w:themeTint="BF"/>
+                                  <w:color w:val="656565" w:themeColor="text2" w:themeTint="BF"/>
                                   <w:sz w:val="32"/>
                                   <w:lang w:eastAsia="en-US"/>
                                 </w:rPr>
@@ -1699,7 +1679,7 @@
                               <w:r>
                                 <w:rPr>
                                   <w:rFonts w:ascii="Franklin Gothic Medium Cond" w:eastAsiaTheme="minorHAnsi" w:hAnsi="Franklin Gothic Medium Cond"/>
-                                  <w:color w:val="657C9C" w:themeColor="text2" w:themeTint="BF"/>
+                                  <w:color w:val="656565" w:themeColor="text2" w:themeTint="BF"/>
                                   <w:sz w:val="32"/>
                                   <w:lang w:eastAsia="en-US"/>
                                 </w:rPr>
@@ -1719,7 +1699,7 @@
                               <w:r>
                                 <w:rPr>
                                   <w:rFonts w:ascii="Franklin Gothic Medium Cond" w:eastAsiaTheme="minorHAnsi" w:hAnsi="Franklin Gothic Medium Cond"/>
-                                  <w:color w:val="657C9C" w:themeColor="text2" w:themeTint="BF"/>
+                                  <w:color w:val="656565" w:themeColor="text2" w:themeTint="BF"/>
                                   <w:sz w:val="32"/>
                                   <w:lang w:eastAsia="en-US"/>
                                 </w:rPr>
@@ -2017,7 +1997,7 @@
           <w:r>
             <w:fldChar w:fldCharType="separate"/>
           </w:r>
-          <w:hyperlink w:anchor="_Toc26949739" w:history="1">
+          <w:hyperlink w:anchor="_Toc31184907" w:history="1">
             <w:r>
               <w:rPr>
                 <w:rStyle w:val="Lienhypertexte"/>
@@ -2070,7 +2050,7 @@
                 <w:noProof/>
                 <w:webHidden/>
               </w:rPr>
-              <w:instrText xml:space="preserve"> PAGEREF _Toc26949739 \h </w:instrText>
+              <w:instrText xml:space="preserve"> PAGEREF _Toc31184907 \h </w:instrText>
             </w:r>
             <w:r>
               <w:rPr>
@@ -2114,7 +2094,7 @@
               <w:lang w:eastAsia="fr-FR"/>
             </w:rPr>
           </w:pPr>
-          <w:hyperlink w:anchor="_Toc26949740" w:history="1">
+          <w:hyperlink w:anchor="_Toc31184908" w:history="1">
             <w:r>
               <w:rPr>
                 <w:rStyle w:val="Lienhypertexte"/>
@@ -2162,7 +2142,7 @@
                 <w:noProof/>
                 <w:webHidden/>
               </w:rPr>
-              <w:instrText xml:space="preserve"> PAGEREF _Toc26949740 \h </w:instrText>
+              <w:instrText xml:space="preserve"> PAGEREF _Toc31184908 \h </w:instrText>
             </w:r>
             <w:r>
               <w:rPr>
@@ -2206,7 +2186,7 @@
               <w:lang w:eastAsia="fr-FR"/>
             </w:rPr>
           </w:pPr>
-          <w:hyperlink w:anchor="_Toc26949741" w:history="1">
+          <w:hyperlink w:anchor="_Toc31184909" w:history="1">
             <w:r>
               <w:rPr>
                 <w:rStyle w:val="Lienhypertexte"/>
@@ -2254,7 +2234,7 @@
                 <w:noProof/>
                 <w:webHidden/>
               </w:rPr>
-              <w:instrText xml:space="preserve"> PAGEREF _Toc26949741 \h </w:instrText>
+              <w:instrText xml:space="preserve"> PAGEREF _Toc31184909 \h </w:instrText>
             </w:r>
             <w:r>
               <w:rPr>
@@ -2298,7 +2278,7 @@
               <w:lang w:eastAsia="fr-FR"/>
             </w:rPr>
           </w:pPr>
-          <w:hyperlink w:anchor="_Toc26949742" w:history="1">
+          <w:hyperlink w:anchor="_Toc31184910" w:history="1">
             <w:r>
               <w:rPr>
                 <w:rStyle w:val="Lienhypertexte"/>
@@ -2340,7 +2320,7 @@
                 <w:noProof/>
                 <w:webHidden/>
               </w:rPr>
-              <w:instrText xml:space="preserve"> PAGEREF _Toc26949742 \h </w:instrText>
+              <w:instrText xml:space="preserve"> PAGEREF _Toc31184910 \h </w:instrText>
             </w:r>
             <w:r>
               <w:rPr>
@@ -2384,7 +2364,7 @@
               <w:lang w:eastAsia="fr-FR"/>
             </w:rPr>
           </w:pPr>
-          <w:hyperlink w:anchor="_Toc26949743" w:history="1">
+          <w:hyperlink w:anchor="_Toc31184911" w:history="1">
             <w:r>
               <w:rPr>
                 <w:rStyle w:val="Lienhypertexte"/>
@@ -2426,7 +2406,7 @@
                 <w:noProof/>
                 <w:webHidden/>
               </w:rPr>
-              <w:instrText xml:space="preserve"> PAGEREF _Toc26949743 \h </w:instrText>
+              <w:instrText xml:space="preserve"> PAGEREF _Toc31184911 \h </w:instrText>
             </w:r>
             <w:r>
               <w:rPr>
@@ -2470,7 +2450,7 @@
               <w:lang w:eastAsia="fr-FR"/>
             </w:rPr>
           </w:pPr>
-          <w:hyperlink w:anchor="_Toc26949744" w:history="1">
+          <w:hyperlink w:anchor="_Toc31184912" w:history="1">
             <w:r>
               <w:rPr>
                 <w:rStyle w:val="Lienhypertexte"/>
@@ -2512,7 +2492,7 @@
                 <w:noProof/>
                 <w:webHidden/>
               </w:rPr>
-              <w:instrText xml:space="preserve"> PAGEREF _Toc26949744 \h </w:instrText>
+              <w:instrText xml:space="preserve"> PAGEREF _Toc31184912 \h </w:instrText>
             </w:r>
             <w:r>
               <w:rPr>
@@ -2556,7 +2536,7 @@
               <w:lang w:eastAsia="fr-FR"/>
             </w:rPr>
           </w:pPr>
-          <w:hyperlink w:anchor="_Toc26949745" w:history="1">
+          <w:hyperlink w:anchor="_Toc31184913" w:history="1">
             <w:r>
               <w:rPr>
                 <w:rStyle w:val="Lienhypertexte"/>
@@ -2598,7 +2578,7 @@
                 <w:noProof/>
                 <w:webHidden/>
               </w:rPr>
-              <w:instrText xml:space="preserve"> PAGEREF _Toc26949745 \h </w:instrText>
+              <w:instrText xml:space="preserve"> PAGEREF _Toc31184913 \h </w:instrText>
             </w:r>
             <w:r>
               <w:rPr>
@@ -2642,7 +2622,7 @@
               <w:lang w:eastAsia="fr-FR"/>
             </w:rPr>
           </w:pPr>
-          <w:hyperlink w:anchor="_Toc26949746" w:history="1">
+          <w:hyperlink w:anchor="_Toc31184914" w:history="1">
             <w:r>
               <w:rPr>
                 <w:rStyle w:val="Lienhypertexte"/>
@@ -2690,7 +2670,7 @@
                 <w:noProof/>
                 <w:webHidden/>
               </w:rPr>
-              <w:instrText xml:space="preserve"> PAGEREF _Toc26949746 \h </w:instrText>
+              <w:instrText xml:space="preserve"> PAGEREF _Toc31184914 \h </w:instrText>
             </w:r>
             <w:r>
               <w:rPr>
@@ -2734,7 +2714,7 @@
               <w:lang w:eastAsia="fr-FR"/>
             </w:rPr>
           </w:pPr>
-          <w:hyperlink w:anchor="_Toc26949747" w:history="1">
+          <w:hyperlink w:anchor="_Toc31184915" w:history="1">
             <w:r>
               <w:rPr>
                 <w:rStyle w:val="Lienhypertexte"/>
@@ -2787,7 +2767,104 @@
                 <w:noProof/>
                 <w:webHidden/>
               </w:rPr>
-              <w:instrText xml:space="preserve"> PAGEREF _Toc26949747 \h </w:instrText>
+              <w:instrText xml:space="preserve"> PAGEREF _Toc31184915 \h </w:instrText>
+            </w:r>
+            <w:r>
+              <w:rPr>
+                <w:noProof/>
+                <w:webHidden/>
+              </w:rPr>
+            </w:r>
+            <w:r>
+              <w:rPr>
+                <w:noProof/>
+                <w:webHidden/>
+              </w:rPr>
+              <w:fldChar w:fldCharType="separate"/>
+            </w:r>
+            <w:r>
+              <w:rPr>
+                <w:noProof/>
+                <w:webHidden/>
+              </w:rPr>
+              <w:t>5</w:t>
+            </w:r>
+            <w:r>
+              <w:rPr>
+                <w:noProof/>
+                <w:webHidden/>
+              </w:rPr>
+              <w:fldChar w:fldCharType="end"/>
+            </w:r>
+          </w:hyperlink>
+        </w:p>
+        <w:p>
+          <w:pPr>
+            <w:pStyle w:val="TM1"/>
+            <w:tabs>
+              <w:tab w:val="left" w:pos="660"/>
+              <w:tab w:val="right" w:leader="dot" w:pos="9062"/>
+            </w:tabs>
+            <w:rPr>
+              <w:rFonts w:eastAsiaTheme="minorEastAsia"/>
+              <w:noProof/>
+              <w:lang w:eastAsia="fr-FR"/>
+            </w:rPr>
+          </w:pPr>
+          <w:hyperlink w:anchor="_Toc31184916" w:history="1">
+            <w:r>
+              <w:rPr>
+                <w:rStyle w:val="Lienhypertexte"/>
+                <w:b/>
+                <w:noProof/>
+                <w14:scene3d>
+                  <w14:camera w14:prst="orthographicFront"/>
+                  <w14:lightRig w14:rig="threePt" w14:dir="t">
+                    <w14:rot w14:lat="0" w14:lon="0" w14:rev="0"/>
+                  </w14:lightRig>
+                </w14:scene3d>
+              </w:rPr>
+              <w:t>III.</w:t>
+            </w:r>
+            <w:r>
+              <w:rPr>
+                <w:rFonts w:eastAsiaTheme="minorEastAsia"/>
+                <w:noProof/>
+                <w:lang w:eastAsia="fr-FR"/>
+              </w:rPr>
+              <w:t xml:space="preserve">    </w:t>
+            </w:r>
+            <w:r>
+              <w:rPr>
+                <w:rStyle w:val="Lienhypertexte"/>
+                <w:b/>
+                <w:bCs/>
+                <w:smallCaps/>
+                <w:noProof/>
+                <w:spacing w:val="5"/>
+              </w:rPr>
+              <w:t>Documentation technique dockerisation</w:t>
+            </w:r>
+            <w:r>
+              <w:rPr>
+                <w:noProof/>
+                <w:webHidden/>
+              </w:rPr>
+              <w:tab/>
+            </w:r>
+            <w:r>
+              <w:rPr>
+                <w:noProof/>
+                <w:webHidden/>
+              </w:rPr>
+              <w:fldChar w:fldCharType="begin"/>
+            </w:r>
+            <w:r>
+              <w:rPr>
+                <w:noProof/>
+                <w:webHidden/>
+              </w:rPr>
+              <w:instrText xml:space="preserve"> PAGEREF _Toc31184916 \h </w:instrText>
             </w:r>
             <w:r>
               <w:rPr>
@@ -2829,11 +2906,6 @@
         </w:p>
       </w:sdtContent>
     </w:sdt>
-    <w:p/>
-    <w:p>
-      <w:bookmarkStart w:id="0" w:name="_GoBack"/>
-      <w:bookmarkEnd w:id="0"/>
-    </w:p>
     <w:p/>
     <w:p/>
     <w:p/>
@@ -2863,15 +2935,16 @@
           <w:smallCaps w:val="0"/>
         </w:rPr>
       </w:pPr>
-      <w:bookmarkStart w:id="1" w:name="_Documentation_Technique_de"/>
-      <w:bookmarkEnd w:id="1"/>
+      <w:bookmarkStart w:id="0" w:name="_Documentation_Technique_de"/>
+      <w:bookmarkEnd w:id="0"/>
       <w:r>
         <w:rPr>
           <w:rStyle w:val="Rfrenceintense"/>
         </w:rPr>
+        <w:lastRenderedPageBreak/>
         <w:t xml:space="preserve"> </w:t>
       </w:r>
-      <w:bookmarkStart w:id="2" w:name="_Toc26949739"/>
+      <w:bookmarkStart w:id="1" w:name="_Toc31184907"/>
       <w:r>
         <w:rPr>
           <w:rStyle w:val="Rfrenceintense"/>
@@ -2884,7 +2957,7 @@
         </w:rPr>
         <w:t xml:space="preserve"> existant</w:t>
       </w:r>
-      <w:bookmarkEnd w:id="2"/>
+      <w:bookmarkEnd w:id="1"/>
     </w:p>
     <w:p/>
     <w:p>
@@ -2894,11 +2967,11 @@
       <w:r>
         <w:t xml:space="preserve"> </w:t>
       </w:r>
-      <w:bookmarkStart w:id="3" w:name="_Toc26949740"/>
+      <w:bookmarkStart w:id="2" w:name="_Toc31184908"/>
       <w:r>
         <w:t>MySQL</w:t>
       </w:r>
-      <w:bookmarkEnd w:id="3"/>
+      <w:bookmarkEnd w:id="2"/>
     </w:p>
     <w:p/>
     <w:p>
@@ -3172,7 +3245,19 @@
         <w:rPr>
           <w:rFonts w:ascii="Calisto MT" w:hAnsi="Calisto MT"/>
         </w:rPr>
-        <w:t xml:space="preserve"> base des données MySQL est utilisé pour gérer les informations relatives aux utilisateurs. Dans le cadre du projet cette base des données est déployée par la </w:t>
+        <w:t xml:space="preserve"> base des données MySQL est utilisé</w:t>
+      </w:r>
+      <w:r>
+        <w:rPr>
+          <w:rFonts w:ascii="Calisto MT" w:hAnsi="Calisto MT"/>
+        </w:rPr>
+        <w:t>e</w:t>
+      </w:r>
+      <w:r>
+        <w:rPr>
+          <w:rFonts w:ascii="Calisto MT" w:hAnsi="Calisto MT"/>
+        </w:rPr>
+        <w:t xml:space="preserve"> pour gérer les informations relatives aux utilisateurs. Dans le cadre du projet cette base des données est déployée par la </w:t>
       </w:r>
       <w:r>
         <w:rPr>
@@ -3191,11 +3276,11 @@
       <w:pPr>
         <w:pStyle w:val="Titre2"/>
       </w:pPr>
-      <w:bookmarkStart w:id="4" w:name="_Toc26949741"/>
+      <w:bookmarkStart w:id="3" w:name="_Toc31184909"/>
       <w:r>
         <w:t>API REST</w:t>
       </w:r>
-      <w:bookmarkEnd w:id="4"/>
+      <w:bookmarkEnd w:id="3"/>
     </w:p>
     <w:p>
       <w:pPr>
@@ -3349,7 +3434,7 @@
       <w:pPr>
         <w:pStyle w:val="Titre3"/>
       </w:pPr>
-      <w:bookmarkStart w:id="5" w:name="_Toc26949742"/>
+      <w:bookmarkStart w:id="4" w:name="_Toc31184910"/>
       <w:r>
         <w:t>Liste de</w:t>
       </w:r>
@@ -3359,7 +3444,7 @@
       <w:r>
         <w:t xml:space="preserve"> routes en GET</w:t>
       </w:r>
-      <w:bookmarkEnd w:id="5"/>
+      <w:bookmarkEnd w:id="4"/>
       <w:r>
         <w:t xml:space="preserve"> </w:t>
       </w:r>
@@ -3551,7 +3636,6 @@
               <w:rPr>
                 <w:rFonts w:ascii="Calisto MT" w:hAnsi="Calisto MT"/>
               </w:rPr>
-              <w:lastRenderedPageBreak/>
               <w:t>/</w:t>
             </w:r>
             <w:proofErr w:type="spellStart"/>
@@ -3649,6 +3733,7 @@
               <w:rPr>
                 <w:rFonts w:ascii="Calisto MT" w:hAnsi="Calisto MT"/>
               </w:rPr>
+              <w:lastRenderedPageBreak/>
               <w:t>/</w:t>
             </w:r>
             <w:proofErr w:type="spellStart"/>
@@ -4117,11 +4202,11 @@
       <w:pPr>
         <w:pStyle w:val="Titre3"/>
       </w:pPr>
-      <w:bookmarkStart w:id="6" w:name="_Toc26949743"/>
+      <w:bookmarkStart w:id="5" w:name="_Toc31184911"/>
       <w:r>
         <w:t>Liste des routes en POST</w:t>
       </w:r>
-      <w:bookmarkEnd w:id="6"/>
+      <w:bookmarkEnd w:id="5"/>
       <w:r>
         <w:t> </w:t>
       </w:r>
@@ -5367,7 +5452,6 @@
               <w:rPr>
                 <w:rFonts w:ascii="Calisto MT" w:hAnsi="Calisto MT"/>
               </w:rPr>
-              <w:lastRenderedPageBreak/>
               <w:t>/</w:t>
             </w:r>
             <w:proofErr w:type="spellStart"/>
@@ -5407,11 +5491,12 @@
       <w:pPr>
         <w:pStyle w:val="Titre3"/>
       </w:pPr>
-      <w:bookmarkStart w:id="7" w:name="_Toc26949744"/>
+      <w:bookmarkStart w:id="6" w:name="_Toc31184912"/>
       <w:r>
+        <w:lastRenderedPageBreak/>
         <w:t>Liste des routes en PUT</w:t>
       </w:r>
-      <w:bookmarkEnd w:id="7"/>
+      <w:bookmarkEnd w:id="6"/>
       <w:r>
         <w:t> </w:t>
       </w:r>
@@ -6177,11 +6262,11 @@
       <w:pPr>
         <w:pStyle w:val="Titre3"/>
       </w:pPr>
-      <w:bookmarkStart w:id="8" w:name="_Toc26949745"/>
+      <w:bookmarkStart w:id="7" w:name="_Toc31184913"/>
       <w:r>
         <w:t>Liste des routes en DELETE</w:t>
       </w:r>
-      <w:bookmarkEnd w:id="8"/>
+      <w:bookmarkEnd w:id="7"/>
       <w:r>
         <w:t> </w:t>
       </w:r>
@@ -6609,7 +6694,7 @@
       <w:pPr>
         <w:pStyle w:val="Titre2"/>
       </w:pPr>
-      <w:bookmarkStart w:id="9" w:name="_Toc26949746"/>
+      <w:bookmarkStart w:id="8" w:name="_Toc31184914"/>
       <w:proofErr w:type="spellStart"/>
       <w:r>
         <w:t>Angular</w:t>
@@ -6618,9 +6703,15 @@
       <w:r>
         <w:t xml:space="preserve"> 7</w:t>
       </w:r>
-      <w:bookmarkEnd w:id="9"/>
+      <w:bookmarkEnd w:id="8"/>
     </w:p>
-    <w:p/>
+    <w:p>
+      <w:pPr>
+        <w:rPr>
+          <w:rFonts w:ascii="Calisto MT" w:hAnsi="Calisto MT"/>
+        </w:rPr>
+      </w:pPr>
+    </w:p>
     <w:p>
       <w:pPr>
         <w:rPr>
@@ -6683,45 +6774,11 @@
         </w:rPr>
         <w:t xml:space="preserve">Package </w:t>
       </w:r>
-      <w:proofErr w:type="spellStart"/>
       <w:r>
         <w:rPr>
           <w:rFonts w:ascii="Calisto MT" w:hAnsi="Calisto MT"/>
         </w:rPr>
         <w:t>brh</w:t>
-      </w:r>
-      <w:proofErr w:type="spellEnd"/>
-    </w:p>
-    <w:p>
-      <w:pPr>
-        <w:pStyle w:val="Paragraphedeliste"/>
-        <w:numPr>
-          <w:ilvl w:val="0"/>
-          <w:numId w:val="4"/>
-        </w:numPr>
-        <w:rPr>
-          <w:rFonts w:ascii="Calisto MT" w:hAnsi="Calisto MT"/>
-        </w:rPr>
-      </w:pPr>
-      <w:r>
-        <w:rPr>
-          <w:rFonts w:ascii="Calisto MT" w:hAnsi="Calisto MT"/>
-        </w:rPr>
-        <w:t xml:space="preserve">Package </w:t>
-      </w:r>
-      <w:proofErr w:type="spellStart"/>
-      <w:r>
-        <w:rPr>
-          <w:rFonts w:ascii="Calisto MT" w:hAnsi="Calisto MT"/>
-        </w:rPr>
-        <w:t>common</w:t>
-      </w:r>
-      <w:proofErr w:type="spellEnd"/>
-      <w:r>
-        <w:rPr>
-          <w:rFonts w:ascii="Calisto MT" w:hAnsi="Calisto MT"/>
-        </w:rPr>
-        <w:t xml:space="preserve"> </w:t>
       </w:r>
     </w:p>
     <w:p>
@@ -6739,6 +6796,30 @@
         <w:rPr>
           <w:rFonts w:ascii="Calisto MT" w:hAnsi="Calisto MT"/>
         </w:rPr>
+        <w:t xml:space="preserve">Package </w:t>
+      </w:r>
+      <w:r>
+        <w:rPr>
+          <w:rFonts w:ascii="Calisto MT" w:hAnsi="Calisto MT"/>
+        </w:rPr>
+        <w:t xml:space="preserve">common </w:t>
+      </w:r>
+    </w:p>
+    <w:p>
+      <w:pPr>
+        <w:pStyle w:val="Paragraphedeliste"/>
+        <w:numPr>
+          <w:ilvl w:val="0"/>
+          <w:numId w:val="4"/>
+        </w:numPr>
+        <w:rPr>
+          <w:rFonts w:ascii="Calisto MT" w:hAnsi="Calisto MT"/>
+        </w:rPr>
+      </w:pPr>
+      <w:r>
+        <w:rPr>
+          <w:rFonts w:ascii="Calisto MT" w:hAnsi="Calisto MT"/>
+        </w:rPr>
         <w:t>Package p</w:t>
       </w:r>
       <w:r>
@@ -6786,7 +6867,6 @@
         </w:rPr>
         <w:t xml:space="preserve"> ainsi que le service </w:t>
       </w:r>
-      <w:proofErr w:type="spellStart"/>
       <w:proofErr w:type="gramStart"/>
       <w:r>
         <w:rPr>
@@ -6795,7 +6875,6 @@
         </w:rPr>
         <w:t>sogebank.service</w:t>
       </w:r>
-      <w:proofErr w:type="spellEnd"/>
       <w:proofErr w:type="gramEnd"/>
       <w:r>
         <w:rPr>
@@ -6838,21 +6917,7 @@
         <w:rPr>
           <w:rFonts w:ascii="Calisto MT" w:hAnsi="Calisto MT"/>
         </w:rPr>
-        <w:t xml:space="preserve"> </w:t>
-      </w:r>
-      <w:proofErr w:type="spellStart"/>
-      <w:r>
-        <w:rPr>
-          <w:rFonts w:ascii="Calisto MT" w:hAnsi="Calisto MT"/>
-        </w:rPr>
-        <w:t>brh</w:t>
-      </w:r>
-      <w:proofErr w:type="spellEnd"/>
-      <w:r>
-        <w:rPr>
-          <w:rFonts w:ascii="Calisto MT" w:hAnsi="Calisto MT"/>
-        </w:rPr>
-        <w:t xml:space="preserve"> contient toutes les interfaces relatives</w:t>
+        <w:t xml:space="preserve"> brh contient toutes les interfaces relatives</w:t>
       </w:r>
       <w:r>
         <w:rPr>
@@ -6907,21 +6972,7 @@
         <w:rPr>
           <w:rFonts w:ascii="Calisto MT" w:hAnsi="Calisto MT"/>
         </w:rPr>
-        <w:t xml:space="preserve"> </w:t>
-      </w:r>
-      <w:proofErr w:type="spellStart"/>
-      <w:r>
-        <w:rPr>
-          <w:rFonts w:ascii="Calisto MT" w:hAnsi="Calisto MT"/>
-        </w:rPr>
-        <w:t>common</w:t>
-      </w:r>
-      <w:proofErr w:type="spellEnd"/>
-      <w:r>
-        <w:rPr>
-          <w:rFonts w:ascii="Calisto MT" w:hAnsi="Calisto MT"/>
-        </w:rPr>
-        <w:t xml:space="preserve"> et portail contient les interfaces / composants communs </w:t>
+        <w:t xml:space="preserve"> common et portail contient les interfaces / composants communs </w:t>
       </w:r>
       <w:r>
         <w:rPr>
@@ -6946,7 +6997,6 @@
         <w:rPr>
           <w:rFonts w:ascii="Calisto MT" w:hAnsi="Calisto MT"/>
         </w:rPr>
-        <w:lastRenderedPageBreak/>
         <w:t xml:space="preserve">Le service </w:t>
       </w:r>
       <w:proofErr w:type="spellStart"/>
@@ -7007,22 +7057,6 @@
     </w:p>
     <w:p>
       <w:pPr>
-        <w:pStyle w:val="Titre1"/>
-        <w:rPr>
-          <w:rStyle w:val="Rfrenceintense"/>
-        </w:rPr>
-      </w:pPr>
-      <w:bookmarkStart w:id="10" w:name="_Toc26949747"/>
-      <w:r>
-        <w:rPr>
-          <w:rStyle w:val="Rfrenceintense"/>
-        </w:rPr>
-        <w:t>Documentation Profil BRH</w:t>
-      </w:r>
-      <w:bookmarkEnd w:id="10"/>
-    </w:p>
-    <w:p>
-      <w:pPr>
         <w:rPr>
           <w:rFonts w:ascii="Calisto MT" w:hAnsi="Calisto MT"/>
         </w:rPr>
@@ -7030,19 +7064,34 @@
     </w:p>
     <w:p>
       <w:pPr>
-        <w:rPr>
-          <w:rFonts w:ascii="Calisto MT" w:hAnsi="Calisto MT"/>
+        <w:pStyle w:val="Titre1"/>
+        <w:rPr>
+          <w:rStyle w:val="Rfrenceintense"/>
         </w:rPr>
       </w:pPr>
-      <w:hyperlink r:id="rId28" w:history="1">
-        <w:r>
-          <w:rPr>
-            <w:rStyle w:val="Lienhypertexte"/>
-            <w:rFonts w:ascii="Calisto MT" w:hAnsi="Calisto MT"/>
-          </w:rPr>
-          <w:t>Documentation Profil BRH.pdf</w:t>
-        </w:r>
-      </w:hyperlink>
+      <w:bookmarkStart w:id="9" w:name="_Toc31184916"/>
+      <w:r>
+        <w:rPr>
+          <w:rStyle w:val="Rfrenceintense"/>
+        </w:rPr>
+        <w:lastRenderedPageBreak/>
+        <w:t xml:space="preserve">Documentation </w:t>
+      </w:r>
+      <w:r>
+        <w:rPr>
+          <w:rStyle w:val="Rfrenceintense"/>
+        </w:rPr>
+        <w:t xml:space="preserve">technique </w:t>
+      </w:r>
+      <w:proofErr w:type="spellStart"/>
+      <w:r>
+        <w:rPr>
+          <w:rStyle w:val="Rfrenceintense"/>
+        </w:rPr>
+        <w:t>dockerisation</w:t>
+      </w:r>
+      <w:bookmarkEnd w:id="9"/>
+      <w:proofErr w:type="spellEnd"/>
     </w:p>
     <w:p>
       <w:pPr>
@@ -7050,13 +7099,8 @@
           <w:rFonts w:ascii="Calisto MT" w:hAnsi="Calisto MT"/>
         </w:rPr>
       </w:pPr>
-    </w:p>
-    <w:p>
-      <w:pPr>
-        <w:rPr>
-          <w:rFonts w:ascii="Calisto MT" w:hAnsi="Calisto MT"/>
-        </w:rPr>
-      </w:pPr>
+      <w:bookmarkStart w:id="10" w:name="_GoBack"/>
+      <w:bookmarkEnd w:id="10"/>
     </w:p>
     <w:sectPr>
       <w:pgSz w:w="11906" w:h="16838"/>
@@ -7637,7 +7681,7 @@
       </w:pPr>
     </w:pPrDefault>
   </w:docDefaults>
-  <w:latentStyles w:defLockedState="0" w:defUIPriority="99" w:defSemiHidden="0" w:defUnhideWhenUsed="0" w:defQFormat="0" w:count="375">
+  <w:latentStyles w:defLockedState="0" w:defUIPriority="99" w:defSemiHidden="0" w:defUnhideWhenUsed="0" w:defQFormat="0" w:count="377">
     <w:lsdException w:name="Normal" w:uiPriority="0" w:qFormat="1"/>
     <w:lsdException w:name="heading 1" w:uiPriority="9" w:qFormat="1"/>
     <w:lsdException w:name="heading 2" w:semiHidden="1" w:uiPriority="9" w:unhideWhenUsed="1" w:qFormat="1"/>
@@ -8013,6 +8057,8 @@
     <w:lsdException w:name="Smart Hyperlink" w:semiHidden="1" w:unhideWhenUsed="1"/>
     <w:lsdException w:name="Hashtag" w:semiHidden="1" w:unhideWhenUsed="1"/>
     <w:lsdException w:name="Unresolved Mention" w:semiHidden="1" w:unhideWhenUsed="1"/>
+    <w:lsdException w:name="Smart Link" w:semiHidden="1" w:unhideWhenUsed="1"/>
+    <w:lsdException w:name="Smart Link Error" w:semiHidden="1" w:unhideWhenUsed="1"/>
   </w:latentStyles>
   <w:style w:type="paragraph" w:default="1" w:styleId="Normal">
     <w:name w:val="Normal"/>
@@ -8038,7 +8084,7 @@
     </w:pPr>
     <w:rPr>
       <w:rFonts w:asciiTheme="majorHAnsi" w:eastAsiaTheme="majorEastAsia" w:hAnsiTheme="majorHAnsi" w:cstheme="majorBidi"/>
-      <w:color w:val="2F5496" w:themeColor="accent1" w:themeShade="BF"/>
+      <w:color w:val="B35E06" w:themeColor="accent1" w:themeShade="BF"/>
       <w:sz w:val="32"/>
       <w:szCs w:val="32"/>
     </w:rPr>
@@ -8064,7 +8110,7 @@
     </w:pPr>
     <w:rPr>
       <w:rFonts w:asciiTheme="majorHAnsi" w:eastAsiaTheme="majorEastAsia" w:hAnsiTheme="majorHAnsi" w:cstheme="majorBidi"/>
-      <w:color w:val="2F5496" w:themeColor="accent1" w:themeShade="BF"/>
+      <w:color w:val="B35E06" w:themeColor="accent1" w:themeShade="BF"/>
       <w:sz w:val="26"/>
       <w:szCs w:val="26"/>
     </w:rPr>
@@ -8090,7 +8136,7 @@
     </w:pPr>
     <w:rPr>
       <w:rFonts w:asciiTheme="majorHAnsi" w:eastAsiaTheme="majorEastAsia" w:hAnsiTheme="majorHAnsi" w:cstheme="majorBidi"/>
-      <w:color w:val="1F3763" w:themeColor="accent1" w:themeShade="7F"/>
+      <w:color w:val="773F04" w:themeColor="accent1" w:themeShade="7F"/>
       <w:sz w:val="24"/>
       <w:szCs w:val="24"/>
     </w:rPr>
@@ -8118,7 +8164,7 @@
       <w:rFonts w:asciiTheme="majorHAnsi" w:eastAsiaTheme="majorEastAsia" w:hAnsiTheme="majorHAnsi" w:cstheme="majorBidi"/>
       <w:i/>
       <w:iCs/>
-      <w:color w:val="2F5496" w:themeColor="accent1" w:themeShade="BF"/>
+      <w:color w:val="B35E06" w:themeColor="accent1" w:themeShade="BF"/>
     </w:rPr>
   </w:style>
   <w:style w:type="paragraph" w:styleId="Titre5">
@@ -8142,7 +8188,7 @@
     </w:pPr>
     <w:rPr>
       <w:rFonts w:asciiTheme="majorHAnsi" w:eastAsiaTheme="majorEastAsia" w:hAnsiTheme="majorHAnsi" w:cstheme="majorBidi"/>
-      <w:color w:val="2F5496" w:themeColor="accent1" w:themeShade="BF"/>
+      <w:color w:val="B35E06" w:themeColor="accent1" w:themeShade="BF"/>
     </w:rPr>
   </w:style>
   <w:style w:type="paragraph" w:styleId="Titre6">
@@ -8166,7 +8212,7 @@
     </w:pPr>
     <w:rPr>
       <w:rFonts w:asciiTheme="majorHAnsi" w:eastAsiaTheme="majorEastAsia" w:hAnsiTheme="majorHAnsi" w:cstheme="majorBidi"/>
-      <w:color w:val="1F3763" w:themeColor="accent1" w:themeShade="7F"/>
+      <w:color w:val="773F04" w:themeColor="accent1" w:themeShade="7F"/>
     </w:rPr>
   </w:style>
   <w:style w:type="paragraph" w:styleId="Titre7">
@@ -8193,7 +8239,7 @@
       <w:rFonts w:asciiTheme="majorHAnsi" w:eastAsiaTheme="majorEastAsia" w:hAnsiTheme="majorHAnsi" w:cstheme="majorBidi"/>
       <w:i/>
       <w:iCs/>
-      <w:color w:val="1F3763" w:themeColor="accent1" w:themeShade="7F"/>
+      <w:color w:val="773F04" w:themeColor="accent1" w:themeShade="7F"/>
     </w:rPr>
   </w:style>
   <w:style w:type="paragraph" w:styleId="Titre8">
@@ -8287,7 +8333,7 @@
     <w:rsid w:val="00E572FE"/>
     <w:rPr>
       <w:rFonts w:asciiTheme="majorHAnsi" w:eastAsiaTheme="majorEastAsia" w:hAnsiTheme="majorHAnsi" w:cstheme="majorBidi"/>
-      <w:color w:val="2F5496" w:themeColor="accent1" w:themeShade="BF"/>
+      <w:color w:val="B35E06" w:themeColor="accent1" w:themeShade="BF"/>
       <w:sz w:val="32"/>
       <w:szCs w:val="32"/>
     </w:rPr>
@@ -8300,7 +8346,7 @@
     <w:rsid w:val="00E572FE"/>
     <w:rPr>
       <w:rFonts w:asciiTheme="majorHAnsi" w:eastAsiaTheme="majorEastAsia" w:hAnsiTheme="majorHAnsi" w:cstheme="majorBidi"/>
-      <w:color w:val="2F5496" w:themeColor="accent1" w:themeShade="BF"/>
+      <w:color w:val="B35E06" w:themeColor="accent1" w:themeShade="BF"/>
       <w:sz w:val="26"/>
       <w:szCs w:val="26"/>
     </w:rPr>
@@ -8313,7 +8359,7 @@
     <w:rsid w:val="00E572FE"/>
     <w:rPr>
       <w:rFonts w:asciiTheme="majorHAnsi" w:eastAsiaTheme="majorEastAsia" w:hAnsiTheme="majorHAnsi" w:cstheme="majorBidi"/>
-      <w:color w:val="1F3763" w:themeColor="accent1" w:themeShade="7F"/>
+      <w:color w:val="773F04" w:themeColor="accent1" w:themeShade="7F"/>
       <w:sz w:val="24"/>
       <w:szCs w:val="24"/>
     </w:rPr>
@@ -8328,7 +8374,7 @@
       <w:rFonts w:asciiTheme="majorHAnsi" w:eastAsiaTheme="majorEastAsia" w:hAnsiTheme="majorHAnsi" w:cstheme="majorBidi"/>
       <w:i/>
       <w:iCs/>
-      <w:color w:val="2F5496" w:themeColor="accent1" w:themeShade="BF"/>
+      <w:color w:val="B35E06" w:themeColor="accent1" w:themeShade="BF"/>
     </w:rPr>
   </w:style>
   <w:style w:type="character" w:customStyle="1" w:styleId="Titre5Car">
@@ -8339,7 +8385,7 @@
     <w:rsid w:val="00E572FE"/>
     <w:rPr>
       <w:rFonts w:asciiTheme="majorHAnsi" w:eastAsiaTheme="majorEastAsia" w:hAnsiTheme="majorHAnsi" w:cstheme="majorBidi"/>
-      <w:color w:val="2F5496" w:themeColor="accent1" w:themeShade="BF"/>
+      <w:color w:val="B35E06" w:themeColor="accent1" w:themeShade="BF"/>
     </w:rPr>
   </w:style>
   <w:style w:type="character" w:customStyle="1" w:styleId="Titre6Car">
@@ -8350,7 +8396,7 @@
     <w:rsid w:val="00E572FE"/>
     <w:rPr>
       <w:rFonts w:asciiTheme="majorHAnsi" w:eastAsiaTheme="majorEastAsia" w:hAnsiTheme="majorHAnsi" w:cstheme="majorBidi"/>
-      <w:color w:val="1F3763" w:themeColor="accent1" w:themeShade="7F"/>
+      <w:color w:val="773F04" w:themeColor="accent1" w:themeShade="7F"/>
     </w:rPr>
   </w:style>
   <w:style w:type="character" w:customStyle="1" w:styleId="Titre7Car">
@@ -8364,7 +8410,7 @@
       <w:rFonts w:asciiTheme="majorHAnsi" w:eastAsiaTheme="majorEastAsia" w:hAnsiTheme="majorHAnsi" w:cstheme="majorBidi"/>
       <w:i/>
       <w:iCs/>
-      <w:color w:val="1F3763" w:themeColor="accent1" w:themeShade="7F"/>
+      <w:color w:val="773F04" w:themeColor="accent1" w:themeShade="7F"/>
     </w:rPr>
   </w:style>
   <w:style w:type="character" w:customStyle="1" w:styleId="Titre8Car">
@@ -8407,7 +8453,7 @@
       <w:b/>
       <w:bCs/>
       <w:smallCaps/>
-      <w:color w:val="4472C4" w:themeColor="accent1"/>
+      <w:color w:val="F07F09" w:themeColor="accent1"/>
       <w:spacing w:val="5"/>
     </w:rPr>
   </w:style>
@@ -8473,7 +8519,7 @@
     <w:unhideWhenUsed/>
     <w:rsid w:val="00903600"/>
     <w:rPr>
-      <w:color w:val="0563C1" w:themeColor="hyperlink"/>
+      <w:color w:val="6B9F25" w:themeColor="hyperlink"/>
       <w:u w:val="single"/>
     </w:rPr>
   </w:style>
@@ -8521,7 +8567,7 @@
     <w:rPr>
       <w:i/>
       <w:iCs/>
-      <w:color w:val="44546A" w:themeColor="text2"/>
+      <w:color w:val="323232" w:themeColor="text2"/>
       <w:sz w:val="18"/>
       <w:szCs w:val="18"/>
     </w:rPr>
@@ -8576,7 +8622,7 @@
       <w:tblPr/>
       <w:tcPr>
         <w:tcBorders>
-          <w:bottom w:val="single" w:sz="4" w:space="0" w:color="8EAADB" w:themeColor="accent1" w:themeTint="99"/>
+          <w:bottom w:val="single" w:sz="4" w:space="0" w:color="F9B268" w:themeColor="accent1" w:themeTint="99"/>
         </w:tcBorders>
       </w:tcPr>
     </w:tblStylePr>
@@ -8588,7 +8634,7 @@
       <w:tblPr/>
       <w:tcPr>
         <w:tcBorders>
-          <w:top w:val="single" w:sz="4" w:space="0" w:color="8EAADB" w:themeColor="accent1" w:themeTint="99"/>
+          <w:top w:val="single" w:sz="4" w:space="0" w:color="F9B268" w:themeColor="accent1" w:themeTint="99"/>
         </w:tcBorders>
       </w:tcPr>
     </w:tblStylePr>
@@ -8607,13 +8653,13 @@
     <w:tblStylePr w:type="band1Vert">
       <w:tblPr/>
       <w:tcPr>
-        <w:shd w:val="clear" w:color="auto" w:fill="D9E2F3" w:themeFill="accent1" w:themeFillTint="33"/>
+        <w:shd w:val="clear" w:color="auto" w:fill="FDE5CC" w:themeFill="accent1" w:themeFillTint="33"/>
       </w:tcPr>
     </w:tblStylePr>
     <w:tblStylePr w:type="band1Horz">
       <w:tblPr/>
       <w:tcPr>
-        <w:shd w:val="clear" w:color="auto" w:fill="D9E2F3" w:themeFill="accent1" w:themeFillTint="33"/>
+        <w:shd w:val="clear" w:color="auto" w:fill="FDE5CC" w:themeFill="accent1" w:themeFillTint="33"/>
       </w:tcPr>
     </w:tblStylePr>
   </w:style>
@@ -8629,10 +8675,10 @@
       <w:tblStyleRowBandSize w:val="1"/>
       <w:tblStyleColBandSize w:val="1"/>
       <w:tblBorders>
-        <w:top w:val="single" w:sz="2" w:space="0" w:color="8EAADB" w:themeColor="accent1" w:themeTint="99"/>
-        <w:bottom w:val="single" w:sz="2" w:space="0" w:color="8EAADB" w:themeColor="accent1" w:themeTint="99"/>
-        <w:insideH w:val="single" w:sz="2" w:space="0" w:color="8EAADB" w:themeColor="accent1" w:themeTint="99"/>
-        <w:insideV w:val="single" w:sz="2" w:space="0" w:color="8EAADB" w:themeColor="accent1" w:themeTint="99"/>
+        <w:top w:val="single" w:sz="2" w:space="0" w:color="F9B268" w:themeColor="accent1" w:themeTint="99"/>
+        <w:bottom w:val="single" w:sz="2" w:space="0" w:color="F9B268" w:themeColor="accent1" w:themeTint="99"/>
+        <w:insideH w:val="single" w:sz="2" w:space="0" w:color="F9B268" w:themeColor="accent1" w:themeTint="99"/>
+        <w:insideV w:val="single" w:sz="2" w:space="0" w:color="F9B268" w:themeColor="accent1" w:themeTint="99"/>
       </w:tblBorders>
     </w:tblPr>
     <w:tblStylePr w:type="firstRow">
@@ -8644,7 +8690,7 @@
       <w:tcPr>
         <w:tcBorders>
           <w:top w:val="nil"/>
-          <w:bottom w:val="single" w:sz="12" w:space="0" w:color="8EAADB" w:themeColor="accent1" w:themeTint="99"/>
+          <w:bottom w:val="single" w:sz="12" w:space="0" w:color="F9B268" w:themeColor="accent1" w:themeTint="99"/>
           <w:insideH w:val="nil"/>
           <w:insideV w:val="nil"/>
         </w:tcBorders>
@@ -8659,7 +8705,7 @@
       <w:tblPr/>
       <w:tcPr>
         <w:tcBorders>
-          <w:top w:val="double" w:sz="2" w:space="0" w:color="8EAADB" w:themeColor="accent1" w:themeTint="99"/>
+          <w:top w:val="double" w:sz="2" w:space="0" w:color="F9B268" w:themeColor="accent1" w:themeTint="99"/>
           <w:bottom w:val="nil"/>
           <w:insideH w:val="nil"/>
           <w:insideV w:val="nil"/>
@@ -8682,13 +8728,13 @@
     <w:tblStylePr w:type="band1Vert">
       <w:tblPr/>
       <w:tcPr>
-        <w:shd w:val="clear" w:color="auto" w:fill="D9E2F3" w:themeFill="accent1" w:themeFillTint="33"/>
+        <w:shd w:val="clear" w:color="auto" w:fill="FDE5CC" w:themeFill="accent1" w:themeFillTint="33"/>
       </w:tcPr>
     </w:tblStylePr>
     <w:tblStylePr w:type="band1Horz">
       <w:tblPr/>
       <w:tcPr>
-        <w:shd w:val="clear" w:color="auto" w:fill="D9E2F3" w:themeFill="accent1" w:themeFillTint="33"/>
+        <w:shd w:val="clear" w:color="auto" w:fill="FDE5CC" w:themeFill="accent1" w:themeFillTint="33"/>
       </w:tcPr>
     </w:tblStylePr>
   </w:style>
@@ -8738,7 +8784,7 @@
     <w:unhideWhenUsed/>
     <w:rsid w:val="00E305BE"/>
     <w:rPr>
-      <w:color w:val="954F72" w:themeColor="followedHyperlink"/>
+      <w:color w:val="B26B02" w:themeColor="followedHyperlink"/>
       <w:u w:val="single"/>
     </w:rPr>
   </w:style>
@@ -8748,7 +8794,7 @@
 <file path=word/theme/theme1.xml><?xml version="1.0" encoding="utf-8"?>
 <a:theme xmlns:a="http://schemas.openxmlformats.org/drawingml/2006/main" name="Thème Office">
   <a:themeElements>
-    <a:clrScheme name="Office">
+    <a:clrScheme name="Aspect">
       <a:dk1>
         <a:sysClr val="windowText" lastClr="000000"/>
       </a:dk1>
@@ -8756,34 +8802,34 @@
         <a:sysClr val="window" lastClr="FFFFFF"/>
       </a:lt1>
       <a:dk2>
-        <a:srgbClr val="44546A"/>
+        <a:srgbClr val="323232"/>
       </a:dk2>
       <a:lt2>
-        <a:srgbClr val="E7E6E6"/>
+        <a:srgbClr val="E3DED1"/>
       </a:lt2>
       <a:accent1>
-        <a:srgbClr val="4472C4"/>
+        <a:srgbClr val="F07F09"/>
       </a:accent1>
       <a:accent2>
-        <a:srgbClr val="ED7D31"/>
+        <a:srgbClr val="9F2936"/>
       </a:accent2>
       <a:accent3>
-        <a:srgbClr val="A5A5A5"/>
+        <a:srgbClr val="1B587C"/>
       </a:accent3>
       <a:accent4>
-        <a:srgbClr val="FFC000"/>
+        <a:srgbClr val="4E8542"/>
       </a:accent4>
       <a:accent5>
-        <a:srgbClr val="5B9BD5"/>
+        <a:srgbClr val="604878"/>
       </a:accent5>
       <a:accent6>
-        <a:srgbClr val="70AD47"/>
+        <a:srgbClr val="C19859"/>
       </a:accent6>
       <a:hlink>
-        <a:srgbClr val="0563C1"/>
+        <a:srgbClr val="6B9F25"/>
       </a:hlink>
       <a:folHlink>
-        <a:srgbClr val="954F72"/>
+        <a:srgbClr val="B26B02"/>
       </a:folHlink>
     </a:clrScheme>
     <a:fontScheme name="Office">
@@ -9045,7 +9091,7 @@
 </file>
 
 <file path=customXml/itemProps1.xml><?xml version="1.0" encoding="utf-8"?>
-<ds:datastoreItem xmlns:ds="http://schemas.openxmlformats.org/officeDocument/2006/customXml" ds:itemID="{1CF24322-20EC-4415-8ACF-660DE32D06D8}">
+<ds:datastoreItem xmlns:ds="http://schemas.openxmlformats.org/officeDocument/2006/customXml" ds:itemID="{E258288C-A439-4C85-8E12-84A4B4EBEC33}">
   <ds:schemaRefs>
     <ds:schemaRef ds:uri="http://schemas.openxmlformats.org/officeDocument/2006/bibliography"/>
   </ds:schemaRefs>

</xml_diff>

<commit_message>
presentation anglais + rapport
</commit_message>
<xml_diff>
--- a/doc/Annexes.docx
+++ b/doc/Annexes.docx
@@ -1160,6 +1160,16 @@
                                       </w:rPr>
                                       <w:t>ourde</w:t>
                                     </w:r>
+                                    <w:r>
+                                      <w:rPr>
+                                        <w:rFonts w:ascii="Franklin Gothic Medium Cond" w:eastAsiaTheme="minorHAnsi" w:hAnsi="Franklin Gothic Medium Cond"/>
+                                        <w:sz w:val="56"/>
+                                        <w:lang w:eastAsia="en-US"/>
+                                      </w:rPr>
+                                      <w:t xml:space="preserve"> </w:t>
+                                    </w:r>
+                                    <w:bookmarkStart w:id="0" w:name="_GoBack"/>
+                                    <w:bookmarkEnd w:id="0"/>
                                   </w:p>
                                 </w:txbxContent>
                               </wps:txbx>
@@ -1212,6 +1222,7 @@
                                 </w:rPr>
                                 <w:t xml:space="preserve">igital </w:t>
                               </w:r>
+                              <w:proofErr w:type="spellStart"/>
                               <w:r>
                                 <w:rPr>
                                   <w:rFonts w:ascii="Franklin Gothic Medium Cond" w:eastAsiaTheme="minorHAnsi" w:hAnsi="Franklin Gothic Medium Cond"/>
@@ -1252,7 +1263,16 @@
                                   <w:sz w:val="56"/>
                                   <w:lang w:eastAsia="en-US"/>
                                 </w:rPr>
-                                <w:t xml:space="preserve">ian </w:t>
+                                <w:t>ian</w:t>
+                              </w:r>
+                              <w:proofErr w:type="spellEnd"/>
+                              <w:r>
+                                <w:rPr>
+                                  <w:rFonts w:ascii="Franklin Gothic Medium Cond" w:eastAsiaTheme="minorHAnsi" w:hAnsi="Franklin Gothic Medium Cond"/>
+                                  <w:sz w:val="56"/>
+                                  <w:lang w:eastAsia="en-US"/>
+                                </w:rPr>
+                                <w:t xml:space="preserve"> </w:t>
                               </w:r>
                               <w:r>
                                 <w:rPr>
@@ -1271,6 +1291,16 @@
                                 </w:rPr>
                                 <w:t>ourde</w:t>
                               </w:r>
+                              <w:r>
+                                <w:rPr>
+                                  <w:rFonts w:ascii="Franklin Gothic Medium Cond" w:eastAsiaTheme="minorHAnsi" w:hAnsi="Franklin Gothic Medium Cond"/>
+                                  <w:sz w:val="56"/>
+                                  <w:lang w:eastAsia="en-US"/>
+                                </w:rPr>
+                                <w:t xml:space="preserve"> </w:t>
+                              </w:r>
+                              <w:bookmarkStart w:id="1" w:name="_GoBack"/>
+                              <w:bookmarkEnd w:id="1"/>
                             </w:p>
                           </w:txbxContent>
                         </v:textbox>
@@ -2885,6 +2915,12 @@
                 <w:noProof/>
                 <w:webHidden/>
               </w:rPr>
+            </w:r>
+            <w:r>
+              <w:rPr>
+                <w:noProof/>
+                <w:webHidden/>
+              </w:rPr>
               <w:fldChar w:fldCharType="separate"/>
             </w:r>
             <w:r>
@@ -2972,6 +3008,12 @@
                 <w:webHidden/>
               </w:rPr>
               <w:instrText xml:space="preserve"> PAGEREF _Toc31184916 \h </w:instrText>
+            </w:r>
+            <w:r>
+              <w:rPr>
+                <w:noProof/>
+                <w:webHidden/>
+              </w:rPr>
             </w:r>
             <w:r>
               <w:rPr>
@@ -3038,8 +3080,8 @@
           <w:smallCaps w:val="0"/>
         </w:rPr>
       </w:pPr>
-      <w:bookmarkStart w:id="0" w:name="_Documentation_Technique_de"/>
-      <w:bookmarkEnd w:id="0"/>
+      <w:bookmarkStart w:id="2" w:name="_Documentation_Technique_de"/>
+      <w:bookmarkEnd w:id="2"/>
       <w:r>
         <w:rPr>
           <w:rStyle w:val="Rfrenceintense"/>
@@ -3047,7 +3089,7 @@
         <w:lastRenderedPageBreak/>
         <w:t xml:space="preserve"> </w:t>
       </w:r>
-      <w:bookmarkStart w:id="1" w:name="_Toc31184907"/>
+      <w:bookmarkStart w:id="3" w:name="_Toc31184907"/>
       <w:r>
         <w:rPr>
           <w:rStyle w:val="Rfrenceintense"/>
@@ -3060,7 +3102,7 @@
         </w:rPr>
         <w:t xml:space="preserve"> existant</w:t>
       </w:r>
-      <w:bookmarkEnd w:id="1"/>
+      <w:bookmarkEnd w:id="3"/>
     </w:p>
     <w:p/>
     <w:p>
@@ -3070,11 +3112,11 @@
       <w:r>
         <w:t xml:space="preserve"> </w:t>
       </w:r>
-      <w:bookmarkStart w:id="2" w:name="_Toc31184908"/>
+      <w:bookmarkStart w:id="4" w:name="_Toc31184908"/>
       <w:r>
         <w:t>MySQL</w:t>
       </w:r>
-      <w:bookmarkEnd w:id="2"/>
+      <w:bookmarkEnd w:id="4"/>
     </w:p>
     <w:p/>
     <w:p>
@@ -3201,11 +3243,7 @@
           </mc:Choice>
           <mc:Fallback>
             <w:pict>
-              <v:shapetype w14:anchorId="34B79D65" id="_x0000_t202" coordsize="21600,21600" o:spt="202" path="m,l,21600r21600,l21600,xe">
-                <v:stroke joinstyle="miter"/>
-                <v:path gradientshapeok="t" o:connecttype="rect"/>
-              </v:shapetype>
-              <v:shape id="Zone de texte 2" o:spid="_x0000_s1028" type="#_x0000_t202" style="position:absolute;left:0;text-align:left;margin-left:-66.45pt;margin-top:348.05pt;width:586.75pt;height:.05pt;z-index:251670528;visibility:visible;mso-wrap-style:square;mso-wrap-distance-left:9pt;mso-wrap-distance-top:0;mso-wrap-distance-right:9pt;mso-wrap-distance-bottom:0;mso-position-horizontal:absolute;mso-position-horizontal-relative:text;mso-position-vertical:absolute;mso-position-vertical-relative:text;v-text-anchor:top" o:gfxdata="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" stroked="f">
+              <v:shape w14:anchorId="34B79D65" id="Zone de texte 2" o:spid="_x0000_s1028" type="#_x0000_t202" style="position:absolute;left:0;text-align:left;margin-left:-66.45pt;margin-top:348.05pt;width:586.75pt;height:.05pt;z-index:251670528;visibility:visible;mso-wrap-style:square;mso-wrap-distance-left:9pt;mso-wrap-distance-top:0;mso-wrap-distance-right:9pt;mso-wrap-distance-bottom:0;mso-position-horizontal:absolute;mso-position-horizontal-relative:text;mso-position-vertical:absolute;mso-position-vertical-relative:text;v-text-anchor:top" o:gfxdata="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" stroked="f">
                 <v:textbox style="mso-fit-shape-to-text:t" inset="0,0,0,0">
                   <w:txbxContent>
                     <w:p>
@@ -3383,11 +3421,11 @@
       <w:pPr>
         <w:pStyle w:val="Titre2"/>
       </w:pPr>
-      <w:bookmarkStart w:id="3" w:name="_Toc31184909"/>
+      <w:bookmarkStart w:id="5" w:name="_Toc31184909"/>
       <w:r>
         <w:t>API REST</w:t>
       </w:r>
-      <w:bookmarkEnd w:id="3"/>
+      <w:bookmarkEnd w:id="5"/>
     </w:p>
     <w:p>
       <w:pPr>
@@ -3541,7 +3579,7 @@
       <w:pPr>
         <w:pStyle w:val="Titre3"/>
       </w:pPr>
-      <w:bookmarkStart w:id="4" w:name="_Toc31184910"/>
+      <w:bookmarkStart w:id="6" w:name="_Toc31184910"/>
       <w:r>
         <w:t>Liste de</w:t>
       </w:r>
@@ -3551,7 +3589,7 @@
       <w:r>
         <w:t xml:space="preserve"> routes en GET</w:t>
       </w:r>
-      <w:bookmarkEnd w:id="4"/>
+      <w:bookmarkEnd w:id="6"/>
       <w:r>
         <w:t xml:space="preserve"> </w:t>
       </w:r>
@@ -4309,11 +4347,11 @@
       <w:pPr>
         <w:pStyle w:val="Titre3"/>
       </w:pPr>
-      <w:bookmarkStart w:id="5" w:name="_Toc31184911"/>
+      <w:bookmarkStart w:id="7" w:name="_Toc31184911"/>
       <w:r>
         <w:t>Liste des routes en POST</w:t>
       </w:r>
-      <w:bookmarkEnd w:id="5"/>
+      <w:bookmarkEnd w:id="7"/>
       <w:r>
         <w:t> </w:t>
       </w:r>
@@ -5598,12 +5636,12 @@
       <w:pPr>
         <w:pStyle w:val="Titre3"/>
       </w:pPr>
-      <w:bookmarkStart w:id="6" w:name="_Toc31184912"/>
+      <w:bookmarkStart w:id="8" w:name="_Toc31184912"/>
       <w:r>
         <w:lastRenderedPageBreak/>
         <w:t>Liste des routes en PUT</w:t>
       </w:r>
-      <w:bookmarkEnd w:id="6"/>
+      <w:bookmarkEnd w:id="8"/>
       <w:r>
         <w:t> </w:t>
       </w:r>
@@ -6369,11 +6407,11 @@
       <w:pPr>
         <w:pStyle w:val="Titre3"/>
       </w:pPr>
-      <w:bookmarkStart w:id="7" w:name="_Toc31184913"/>
+      <w:bookmarkStart w:id="9" w:name="_Toc31184913"/>
       <w:r>
         <w:t>Liste des routes en DELETE</w:t>
       </w:r>
-      <w:bookmarkEnd w:id="7"/>
+      <w:bookmarkEnd w:id="9"/>
       <w:r>
         <w:t> </w:t>
       </w:r>
@@ -6801,7 +6839,7 @@
       <w:pPr>
         <w:pStyle w:val="Titre2"/>
       </w:pPr>
-      <w:bookmarkStart w:id="8" w:name="_Toc31184914"/>
+      <w:bookmarkStart w:id="10" w:name="_Toc31184914"/>
       <w:proofErr w:type="spellStart"/>
       <w:r>
         <w:t>Angular</w:t>
@@ -6810,7 +6848,7 @@
       <w:r>
         <w:t xml:space="preserve"> 7</w:t>
       </w:r>
-      <w:bookmarkEnd w:id="8"/>
+      <w:bookmarkEnd w:id="10"/>
     </w:p>
     <w:p>
       <w:pPr>
@@ -7168,8 +7206,6 @@
           <w:rFonts w:ascii="Calisto MT" w:hAnsi="Calisto MT"/>
         </w:rPr>
       </w:pPr>
-      <w:bookmarkStart w:id="9" w:name="_GoBack"/>
-      <w:bookmarkEnd w:id="9"/>
     </w:p>
     <w:sectPr>
       <w:pgSz w:w="11906" w:h="16838"/>
@@ -9160,7 +9196,7 @@
 </file>
 
 <file path=customXml/itemProps1.xml><?xml version="1.0" encoding="utf-8"?>
-<ds:datastoreItem xmlns:ds="http://schemas.openxmlformats.org/officeDocument/2006/customXml" ds:itemID="{DA58051A-C46A-4BA7-9D85-ACE83B727FB7}">
+<ds:datastoreItem xmlns:ds="http://schemas.openxmlformats.org/officeDocument/2006/customXml" ds:itemID="{8E61F1D7-811F-42B1-B9AD-23CE38B7EC5E}">
   <ds:schemaRefs>
     <ds:schemaRef ds:uri="http://schemas.openxmlformats.org/officeDocument/2006/bibliography"/>
   </ds:schemaRefs>

</xml_diff>